<commit_message>
add answer for 2d
</commit_message>
<xml_diff>
--- a/ass3/answers.docx
+++ b/ass3/answers.docx
@@ -74,21 +74,8 @@
           <w:szCs w:val="28"/>
           <w:rtl/>
         </w:rPr>
-        <w:t xml:space="preserve">מגישים: רעי וייס-ליפשיץ ועומרי </w:t>
-      </w:r>
-      <w:proofErr w:type="spellStart"/>
-      <w:r>
-        <w:rPr>
-          <w:rFonts w:asciiTheme="majorBidi" w:hAnsiTheme="majorBidi" w:cstheme="majorBidi" w:hint="cs"/>
-          <w:b/>
-          <w:bCs/>
-          <w:sz w:val="28"/>
-          <w:szCs w:val="28"/>
-          <w:rtl/>
-        </w:rPr>
-        <w:t>אטל</w:t>
-      </w:r>
-      <w:proofErr w:type="spellEnd"/>
+        <w:t>מגישים: רעי וייס-ליפשיץ ועומרי אטל</w:t>
+      </w:r>
     </w:p>
     <w:p>
       <w:pPr>
@@ -148,9 +135,25 @@
           <w:noProof/>
         </w:rPr>
         <w:drawing>
-          <wp:inline distT="0" distB="0" distL="0" distR="0" wp14:anchorId="4BD70ABD" wp14:editId="7AB0CDD9">
+          <wp:anchor distT="0" distB="0" distL="114300" distR="114300" simplePos="0" relativeHeight="251661312" behindDoc="1" locked="0" layoutInCell="1" allowOverlap="1" wp14:anchorId="4BD70ABD" wp14:editId="4637AA01">
+            <wp:simplePos x="0" y="0"/>
+            <wp:positionH relativeFrom="column">
+              <wp:posOffset>0</wp:posOffset>
+            </wp:positionH>
+            <wp:positionV relativeFrom="paragraph">
+              <wp:posOffset>-2540</wp:posOffset>
+            </wp:positionV>
             <wp:extent cx="5486400" cy="4451985"/>
             <wp:effectExtent l="0" t="0" r="0" b="5715"/>
+            <wp:wrapTight wrapText="bothSides">
+              <wp:wrapPolygon edited="0">
+                <wp:start x="0" y="0"/>
+                <wp:lineTo x="0" y="21535"/>
+                <wp:lineTo x="21525" y="21535"/>
+                <wp:lineTo x="21525" y="0"/>
+                <wp:lineTo x="0" y="0"/>
+              </wp:wrapPolygon>
+            </wp:wrapTight>
             <wp:docPr id="2" name="תמונה 2"/>
             <wp:cNvGraphicFramePr>
               <a:graphicFrameLocks xmlns:a="http://schemas.openxmlformats.org/drawingml/2006/main" noChangeAspect="1"/>
@@ -193,7 +196,7 @@
                 </pic:pic>
               </a:graphicData>
             </a:graphic>
-          </wp:inline>
+          </wp:anchor>
         </w:drawing>
       </w:r>
     </w:p>
@@ -220,7 +223,7 @@
     </w:p>
     <w:p>
       <w:pPr>
-        <w:pStyle w:val="a3"/>
+        <w:pStyle w:val="ListParagraph"/>
         <w:numPr>
           <w:ilvl w:val="0"/>
           <w:numId w:val="6"/>
@@ -296,7 +299,7 @@
     </w:p>
     <w:p>
       <w:pPr>
-        <w:pStyle w:val="a3"/>
+        <w:pStyle w:val="ListParagraph"/>
         <w:numPr>
           <w:ilvl w:val="0"/>
           <w:numId w:val="6"/>
@@ -410,7 +413,6 @@
         <w:rPr>
           <w:noProof/>
         </w:rPr>
-        <w:lastRenderedPageBreak/>
         <w:drawing>
           <wp:anchor distT="0" distB="0" distL="114300" distR="114300" simplePos="0" relativeHeight="251660288" behindDoc="0" locked="0" layoutInCell="1" allowOverlap="1" wp14:anchorId="17BF49F1" wp14:editId="28F069A6">
             <wp:simplePos x="0" y="0"/>
@@ -562,7 +564,7 @@
     </w:p>
     <w:p>
       <w:pPr>
-        <w:pStyle w:val="a3"/>
+        <w:pStyle w:val="ListParagraph"/>
         <w:numPr>
           <w:ilvl w:val="0"/>
           <w:numId w:val="6"/>
@@ -611,15 +613,7 @@
                 <w:sz w:val="24"/>
                 <w:szCs w:val="24"/>
               </w:rPr>
-              <m:t>i</m:t>
-            </m:r>
-            <m:r>
-              <w:rPr>
-                <w:rFonts w:ascii="Latin Modern Math" w:hAnsi="Latin Modern Math" w:cstheme="majorBidi"/>
-                <w:sz w:val="24"/>
-                <w:szCs w:val="24"/>
-              </w:rPr>
-              <m:t>,j</m:t>
+              <m:t>i,j</m:t>
             </m:r>
           </m:e>
         </m:d>
@@ -674,15 +668,7 @@
                     <w:sz w:val="24"/>
                     <w:szCs w:val="24"/>
                   </w:rPr>
-                  <m:t>i</m:t>
-                </m:r>
-                <m:r>
-                  <w:rPr>
-                    <w:rFonts w:ascii="Latin Modern Math" w:hAnsi="Latin Modern Math" w:cstheme="majorBidi"/>
-                    <w:sz w:val="24"/>
-                    <w:szCs w:val="24"/>
-                  </w:rPr>
-                  <m:t>,j</m:t>
+                  <m:t>i,j</m:t>
                 </m:r>
               </m:e>
             </m:d>
@@ -862,14 +848,14 @@
     </w:p>
     <w:p>
       <w:pPr>
-        <w:pStyle w:val="a3"/>
+        <w:pStyle w:val="ListParagraph"/>
         <w:numPr>
           <w:ilvl w:val="0"/>
           <w:numId w:val="6"/>
         </w:numPr>
         <w:bidi/>
         <w:rPr>
-          <w:rFonts w:asciiTheme="majorBidi" w:hAnsiTheme="majorBidi" w:cstheme="majorBidi" w:hint="cs"/>
+          <w:rFonts w:asciiTheme="majorBidi" w:hAnsiTheme="majorBidi" w:cstheme="majorBidi"/>
           <w:i/>
           <w:sz w:val="24"/>
           <w:szCs w:val="24"/>
@@ -995,15 +981,7 @@
                 <w:sz w:val="24"/>
                 <w:szCs w:val="24"/>
               </w:rPr>
-              <m:t>Y=</m:t>
-            </m:r>
-            <m:r>
-              <w:rPr>
-                <w:rFonts w:ascii="Latin Modern Math" w:hAnsi="Latin Modern Math" w:cstheme="majorBidi"/>
-                <w:sz w:val="24"/>
-                <w:szCs w:val="24"/>
-              </w:rPr>
-              <m:t>-1</m:t>
+              <m:t>Y=-1</m:t>
             </m:r>
           </m:e>
         </m:d>
@@ -1056,6 +1034,1790 @@
     </w:p>
     <w:p>
       <w:pPr>
+        <w:bidi/>
+        <w:rPr>
+          <w:rFonts w:asciiTheme="majorBidi" w:hAnsiTheme="majorBidi" w:cstheme="majorBidi"/>
+          <w:sz w:val="24"/>
+          <w:szCs w:val="24"/>
+          <w:u w:val="single"/>
+          <w:rtl/>
+        </w:rPr>
+      </w:pPr>
+    </w:p>
+    <w:p>
+      <w:pPr>
+        <w:rPr>
+          <w:rFonts w:asciiTheme="majorBidi" w:hAnsiTheme="majorBidi" w:cstheme="majorBidi"/>
+          <w:sz w:val="24"/>
+          <w:szCs w:val="24"/>
+          <w:rtl/>
+        </w:rPr>
+      </w:pPr>
+      <w:r>
+        <w:rPr>
+          <w:rFonts w:asciiTheme="majorBidi" w:hAnsiTheme="majorBidi" w:cstheme="majorBidi"/>
+          <w:sz w:val="24"/>
+          <w:szCs w:val="24"/>
+          <w:rtl/>
+        </w:rPr>
+        <w:br w:type="page"/>
+      </w:r>
+    </w:p>
+    <w:p>
+      <w:pPr>
+        <w:bidi/>
+        <w:rPr>
+          <w:rFonts w:asciiTheme="majorBidi" w:hAnsiTheme="majorBidi" w:cstheme="majorBidi"/>
+          <w:sz w:val="24"/>
+          <w:szCs w:val="24"/>
+          <w:u w:val="single"/>
+          <w:rtl/>
+        </w:rPr>
+      </w:pPr>
+      <w:r>
+        <w:rPr>
+          <w:rFonts w:asciiTheme="majorBidi" w:hAnsiTheme="majorBidi" w:cstheme="majorBidi" w:hint="cs"/>
+          <w:sz w:val="24"/>
+          <w:szCs w:val="24"/>
+          <w:u w:val="single"/>
+          <w:rtl/>
+        </w:rPr>
+        <w:lastRenderedPageBreak/>
+        <w:t>סעיף ד</w:t>
+      </w:r>
+    </w:p>
+    <w:p>
+      <w:pPr>
+        <w:bidi/>
+        <w:rPr>
+          <w:rFonts w:asciiTheme="majorBidi" w:hAnsiTheme="majorBidi" w:cstheme="majorBidi"/>
+          <w:sz w:val="24"/>
+          <w:szCs w:val="24"/>
+          <w:rtl/>
+        </w:rPr>
+      </w:pPr>
+      <w:r>
+        <w:rPr>
+          <w:rFonts w:asciiTheme="majorBidi" w:hAnsiTheme="majorBidi" w:cstheme="majorBidi" w:hint="cs"/>
+          <w:sz w:val="24"/>
+          <w:szCs w:val="24"/>
+          <w:rtl/>
+        </w:rPr>
+        <w:t xml:space="preserve">עבור בדיקה על תמונות של </w:t>
+      </w:r>
+      <m:oMath>
+        <m:r>
+          <w:rPr>
+            <w:rFonts w:ascii="Latin Modern Math" w:hAnsi="Latin Modern Math" w:cstheme="majorBidi"/>
+            <w:sz w:val="24"/>
+            <w:szCs w:val="24"/>
+          </w:rPr>
+          <m:t>0</m:t>
+        </m:r>
+      </m:oMath>
+      <w:r>
+        <w:rPr>
+          <w:rFonts w:asciiTheme="majorBidi" w:hAnsiTheme="majorBidi" w:cstheme="majorBidi" w:hint="cs"/>
+          <w:sz w:val="24"/>
+          <w:szCs w:val="24"/>
+          <w:rtl/>
+        </w:rPr>
+        <w:t xml:space="preserve"> ו-</w:t>
+      </w:r>
+      <m:oMath>
+        <m:r>
+          <w:rPr>
+            <w:rFonts w:ascii="Latin Modern Math" w:hAnsi="Latin Modern Math" w:cstheme="majorBidi"/>
+            <w:sz w:val="24"/>
+            <w:szCs w:val="24"/>
+          </w:rPr>
+          <m:t>1</m:t>
+        </m:r>
+      </m:oMath>
+      <w:r>
+        <w:rPr>
+          <w:rFonts w:asciiTheme="majorBidi" w:eastAsiaTheme="minorEastAsia" w:hAnsiTheme="majorBidi" w:cstheme="majorBidi"/>
+          <w:sz w:val="24"/>
+          <w:szCs w:val="24"/>
+        </w:rPr>
+        <w:t xml:space="preserve"> </w:t>
+      </w:r>
+      <w:r>
+        <w:rPr>
+          <w:rFonts w:asciiTheme="majorBidi" w:hAnsiTheme="majorBidi" w:cstheme="majorBidi" w:hint="cs"/>
+          <w:sz w:val="24"/>
+          <w:szCs w:val="24"/>
+          <w:rtl/>
+        </w:rPr>
+        <w:t>אין כלל שינוי, ועבור תמונות של 3 ו-5 השינוי הוא</w:t>
+      </w:r>
+      <w:r>
+        <w:rPr>
+          <w:rFonts w:asciiTheme="majorBidi" w:hAnsiTheme="majorBidi" w:cstheme="majorBidi"/>
+          <w:sz w:val="24"/>
+          <w:szCs w:val="24"/>
+        </w:rPr>
+        <w:t xml:space="preserve"> </w:t>
+      </w:r>
+      <w:r>
+        <w:rPr>
+          <w:rFonts w:asciiTheme="majorBidi" w:hAnsiTheme="majorBidi" w:cstheme="majorBidi" w:hint="cs"/>
+          <w:sz w:val="24"/>
+          <w:szCs w:val="24"/>
+          <w:rtl/>
+        </w:rPr>
+        <w:t xml:space="preserve">קל ביותר, </w:t>
+      </w:r>
+      <m:oMath>
+        <m:r>
+          <w:rPr>
+            <w:rFonts w:ascii="Latin Modern Math" w:hAnsi="Latin Modern Math" w:cstheme="majorBidi"/>
+            <w:sz w:val="24"/>
+            <w:szCs w:val="24"/>
+          </w:rPr>
+          <m:t>0.0058</m:t>
+        </m:r>
+      </m:oMath>
+      <w:r>
+        <w:rPr>
+          <w:rFonts w:asciiTheme="majorBidi" w:eastAsiaTheme="minorEastAsia" w:hAnsiTheme="majorBidi" w:cstheme="majorBidi" w:hint="cs"/>
+          <w:sz w:val="24"/>
+          <w:szCs w:val="24"/>
+          <w:rtl/>
+        </w:rPr>
+        <w:t xml:space="preserve"> אחוז מהמדגם השתנה מתווית </w:t>
+      </w:r>
+      <m:oMath>
+        <m:r>
+          <w:rPr>
+            <w:rFonts w:ascii="Latin Modern Math" w:eastAsiaTheme="minorEastAsia" w:hAnsi="Latin Modern Math" w:cstheme="majorBidi"/>
+            <w:sz w:val="24"/>
+            <w:szCs w:val="24"/>
+          </w:rPr>
+          <m:t>-</m:t>
+        </m:r>
+        <m:r>
+          <w:rPr>
+            <w:rFonts w:ascii="Latin Modern Math" w:eastAsiaTheme="minorEastAsia" w:hAnsi="Latin Modern Math" w:cstheme="majorBidi"/>
+            <w:sz w:val="24"/>
+            <w:szCs w:val="24"/>
+          </w:rPr>
+          <m:t>1</m:t>
+        </m:r>
+      </m:oMath>
+      <w:r>
+        <w:rPr>
+          <w:rFonts w:asciiTheme="majorBidi" w:eastAsiaTheme="minorEastAsia" w:hAnsiTheme="majorBidi" w:cstheme="majorBidi" w:hint="cs"/>
+          <w:sz w:val="24"/>
+          <w:szCs w:val="24"/>
+          <w:rtl/>
+        </w:rPr>
+        <w:t xml:space="preserve"> ל-</w:t>
+      </w:r>
+      <m:oMath>
+        <m:r>
+          <w:rPr>
+            <w:rFonts w:ascii="Latin Modern Math" w:eastAsiaTheme="minorEastAsia" w:hAnsi="Latin Modern Math" w:cstheme="majorBidi"/>
+            <w:sz w:val="24"/>
+            <w:szCs w:val="24"/>
+          </w:rPr>
+          <m:t>1</m:t>
+        </m:r>
+      </m:oMath>
+      <w:r>
+        <w:rPr>
+          <w:rFonts w:asciiTheme="majorBidi" w:hAnsiTheme="majorBidi" w:cstheme="majorBidi" w:hint="cs"/>
+          <w:sz w:val="24"/>
+          <w:szCs w:val="24"/>
+          <w:rtl/>
+        </w:rPr>
+        <w:t>.</w:t>
+      </w:r>
+    </w:p>
+    <w:p>
+      <w:pPr>
+        <w:bidi/>
+        <w:rPr>
+          <w:rFonts w:asciiTheme="majorBidi" w:hAnsiTheme="majorBidi" w:cstheme="majorBidi"/>
+          <w:sz w:val="24"/>
+          <w:szCs w:val="24"/>
+          <w:rtl/>
+        </w:rPr>
+      </w:pPr>
+      <w:r>
+        <w:rPr>
+          <w:rFonts w:asciiTheme="majorBidi" w:hAnsiTheme="majorBidi" w:cstheme="majorBidi" w:hint="cs"/>
+          <w:sz w:val="24"/>
+          <w:szCs w:val="24"/>
+          <w:rtl/>
+        </w:rPr>
+        <w:t>נשים לב כי דבר זה הגיוני</w:t>
+      </w:r>
+      <w:r>
+        <w:rPr>
+          <w:rFonts w:asciiTheme="majorBidi" w:hAnsiTheme="majorBidi" w:cstheme="majorBidi" w:hint="cs"/>
+          <w:sz w:val="24"/>
+          <w:szCs w:val="24"/>
+          <w:rtl/>
+        </w:rPr>
+        <w:t>, מכיוון שהחישוב להחלטת התווית נראה כך:</w:t>
+      </w:r>
+    </w:p>
+    <w:p>
+      <w:pPr>
+        <w:rPr>
+          <w:rFonts w:asciiTheme="majorBidi" w:eastAsiaTheme="minorEastAsia" w:hAnsiTheme="majorBidi" w:cstheme="majorBidi"/>
+          <w:sz w:val="24"/>
+          <w:szCs w:val="24"/>
+        </w:rPr>
+      </w:pPr>
+      <m:oMathPara>
+        <m:oMath>
+          <m:r>
+            <w:rPr>
+              <w:rFonts w:ascii="Latin Modern Math" w:hAnsi="Latin Modern Math" w:cstheme="majorBidi"/>
+              <w:sz w:val="24"/>
+              <w:szCs w:val="24"/>
+            </w:rPr>
+            <m:t>pre</m:t>
+          </m:r>
+          <m:sSub>
+            <m:sSubPr>
+              <m:ctrlPr>
+                <w:rPr>
+                  <w:rFonts w:ascii="Latin Modern Math" w:hAnsi="Latin Modern Math" w:cstheme="majorBidi"/>
+                  <w:i/>
+                  <w:sz w:val="24"/>
+                  <w:szCs w:val="24"/>
+                </w:rPr>
+              </m:ctrlPr>
+            </m:sSubPr>
+            <m:e>
+              <m:r>
+                <w:rPr>
+                  <w:rFonts w:ascii="Latin Modern Math" w:hAnsi="Latin Modern Math" w:cstheme="majorBidi"/>
+                  <w:sz w:val="24"/>
+                  <w:szCs w:val="24"/>
+                </w:rPr>
+                <m:t>d</m:t>
+              </m:r>
+            </m:e>
+            <m:sub>
+              <m:r>
+                <w:rPr>
+                  <w:rFonts w:ascii="Latin Modern Math" w:hAnsi="Latin Modern Math" w:cstheme="majorBidi"/>
+                  <w:sz w:val="24"/>
+                  <w:szCs w:val="24"/>
+                </w:rPr>
+                <m:t>pos</m:t>
+              </m:r>
+            </m:sub>
+          </m:sSub>
+          <m:d>
+            <m:dPr>
+              <m:ctrlPr>
+                <w:rPr>
+                  <w:rFonts w:ascii="Latin Modern Math" w:hAnsi="Latin Modern Math" w:cstheme="majorBidi"/>
+                  <w:i/>
+                  <w:sz w:val="24"/>
+                  <w:szCs w:val="24"/>
+                </w:rPr>
+              </m:ctrlPr>
+            </m:dPr>
+            <m:e>
+              <m:r>
+                <w:rPr>
+                  <w:rFonts w:ascii="Latin Modern Math" w:hAnsi="Latin Modern Math" w:cstheme="majorBidi"/>
+                  <w:sz w:val="24"/>
+                  <w:szCs w:val="24"/>
+                </w:rPr>
+                <m:t>x</m:t>
+              </m:r>
+            </m:e>
+          </m:d>
+          <m:r>
+            <w:rPr>
+              <w:rFonts w:ascii="Latin Modern Math" w:hAnsi="Latin Modern Math" w:cstheme="majorBidi"/>
+              <w:sz w:val="24"/>
+              <w:szCs w:val="24"/>
+            </w:rPr>
+            <m:t>=</m:t>
+          </m:r>
+          <m:func>
+            <m:funcPr>
+              <m:ctrlPr>
+                <w:rPr>
+                  <w:rFonts w:ascii="Latin Modern Math" w:hAnsi="Latin Modern Math" w:cstheme="majorBidi"/>
+                  <w:i/>
+                  <w:sz w:val="24"/>
+                  <w:szCs w:val="24"/>
+                </w:rPr>
+              </m:ctrlPr>
+            </m:funcPr>
+            <m:fName>
+              <m:r>
+                <m:rPr>
+                  <m:sty m:val="p"/>
+                </m:rPr>
+                <w:rPr>
+                  <w:rFonts w:ascii="Latin Modern Math" w:hAnsi="Latin Modern Math" w:cstheme="majorBidi"/>
+                  <w:sz w:val="24"/>
+                  <w:szCs w:val="24"/>
+                </w:rPr>
+                <m:t>log</m:t>
+              </m:r>
+            </m:fName>
+            <m:e>
+              <m:d>
+                <m:dPr>
+                  <m:ctrlPr>
+                    <w:rPr>
+                      <w:rFonts w:ascii="Latin Modern Math" w:hAnsi="Latin Modern Math" w:cstheme="majorBidi"/>
+                      <w:i/>
+                      <w:sz w:val="24"/>
+                      <w:szCs w:val="24"/>
+                    </w:rPr>
+                  </m:ctrlPr>
+                </m:dPr>
+                <m:e>
+                  <m:r>
+                    <w:rPr>
+                      <w:rFonts w:ascii="Latin Modern Math" w:hAnsi="Latin Modern Math" w:cstheme="majorBidi"/>
+                      <w:sz w:val="24"/>
+                      <w:szCs w:val="24"/>
+                    </w:rPr>
+                    <m:t>allpos</m:t>
+                  </m:r>
+                </m:e>
+              </m:d>
+            </m:e>
+          </m:func>
+          <m:r>
+            <w:rPr>
+              <w:rFonts w:ascii="Latin Modern Math" w:hAnsi="Latin Modern Math" w:cstheme="majorBidi"/>
+              <w:sz w:val="24"/>
+              <w:szCs w:val="24"/>
+            </w:rPr>
+            <m:t>+</m:t>
+          </m:r>
+          <m:nary>
+            <m:naryPr>
+              <m:chr m:val="∑"/>
+              <m:supHide m:val="1"/>
+              <m:ctrlPr>
+                <w:rPr>
+                  <w:rFonts w:ascii="Latin Modern Math" w:hAnsi="Latin Modern Math" w:cstheme="majorBidi"/>
+                  <w:i/>
+                  <w:sz w:val="24"/>
+                  <w:szCs w:val="24"/>
+                </w:rPr>
+              </m:ctrlPr>
+            </m:naryPr>
+            <m:sub>
+              <m:r>
+                <w:rPr>
+                  <w:rFonts w:ascii="Latin Modern Math" w:hAnsi="Latin Modern Math" w:cstheme="majorBidi"/>
+                  <w:sz w:val="24"/>
+                  <w:szCs w:val="24"/>
+                </w:rPr>
+                <m:t>i:x</m:t>
+              </m:r>
+              <m:d>
+                <m:dPr>
+                  <m:ctrlPr>
+                    <w:rPr>
+                      <w:rFonts w:ascii="Latin Modern Math" w:hAnsi="Latin Modern Math" w:cstheme="majorBidi"/>
+                      <w:i/>
+                      <w:sz w:val="24"/>
+                      <w:szCs w:val="24"/>
+                    </w:rPr>
+                  </m:ctrlPr>
+                </m:dPr>
+                <m:e>
+                  <m:r>
+                    <w:rPr>
+                      <w:rFonts w:ascii="Latin Modern Math" w:hAnsi="Latin Modern Math" w:cstheme="majorBidi"/>
+                      <w:sz w:val="24"/>
+                      <w:szCs w:val="24"/>
+                    </w:rPr>
+                    <m:t>i</m:t>
+                  </m:r>
+                </m:e>
+              </m:d>
+              <m:r>
+                <w:rPr>
+                  <w:rFonts w:ascii="Latin Modern Math" w:hAnsi="Latin Modern Math" w:cstheme="majorBidi"/>
+                  <w:sz w:val="24"/>
+                  <w:szCs w:val="24"/>
+                </w:rPr>
+                <m:t>=1</m:t>
+              </m:r>
+            </m:sub>
+            <m:sup/>
+            <m:e>
+              <m:func>
+                <m:funcPr>
+                  <m:ctrlPr>
+                    <w:rPr>
+                      <w:rFonts w:ascii="Latin Modern Math" w:hAnsi="Latin Modern Math" w:cstheme="majorBidi"/>
+                      <w:i/>
+                      <w:sz w:val="24"/>
+                      <w:szCs w:val="24"/>
+                    </w:rPr>
+                  </m:ctrlPr>
+                </m:funcPr>
+                <m:fName>
+                  <m:r>
+                    <m:rPr>
+                      <m:sty m:val="p"/>
+                    </m:rPr>
+                    <w:rPr>
+                      <w:rFonts w:ascii="Latin Modern Math" w:hAnsi="Latin Modern Math" w:cstheme="majorBidi"/>
+                      <w:sz w:val="24"/>
+                      <w:szCs w:val="24"/>
+                    </w:rPr>
+                    <m:t>log</m:t>
+                  </m:r>
+                </m:fName>
+                <m:e>
+                  <m:d>
+                    <m:dPr>
+                      <m:ctrlPr>
+                        <w:rPr>
+                          <w:rFonts w:ascii="Latin Modern Math" w:hAnsi="Latin Modern Math" w:cstheme="majorBidi"/>
+                          <w:i/>
+                          <w:sz w:val="24"/>
+                          <w:szCs w:val="24"/>
+                        </w:rPr>
+                      </m:ctrlPr>
+                    </m:dPr>
+                    <m:e>
+                      <m:r>
+                        <w:rPr>
+                          <w:rFonts w:ascii="Latin Modern Math" w:hAnsi="Latin Modern Math" w:cstheme="majorBidi"/>
+                          <w:sz w:val="24"/>
+                          <w:szCs w:val="24"/>
+                        </w:rPr>
+                        <m:t>ppos</m:t>
+                      </m:r>
+                      <m:d>
+                        <m:dPr>
+                          <m:ctrlPr>
+                            <w:rPr>
+                              <w:rFonts w:ascii="Latin Modern Math" w:hAnsi="Latin Modern Math" w:cstheme="majorBidi"/>
+                              <w:i/>
+                              <w:sz w:val="24"/>
+                              <w:szCs w:val="24"/>
+                            </w:rPr>
+                          </m:ctrlPr>
+                        </m:dPr>
+                        <m:e>
+                          <m:r>
+                            <w:rPr>
+                              <w:rFonts w:ascii="Latin Modern Math" w:hAnsi="Latin Modern Math" w:cstheme="majorBidi"/>
+                              <w:sz w:val="24"/>
+                              <w:szCs w:val="24"/>
+                            </w:rPr>
+                            <m:t>i</m:t>
+                          </m:r>
+                        </m:e>
+                      </m:d>
+                    </m:e>
+                  </m:d>
+                </m:e>
+              </m:func>
+            </m:e>
+          </m:nary>
+          <m:r>
+            <w:rPr>
+              <w:rFonts w:ascii="Latin Modern Math" w:hAnsi="Latin Modern Math" w:cstheme="majorBidi"/>
+              <w:sz w:val="24"/>
+              <w:szCs w:val="24"/>
+            </w:rPr>
+            <m:t>+</m:t>
+          </m:r>
+          <m:nary>
+            <m:naryPr>
+              <m:chr m:val="∑"/>
+              <m:supHide m:val="1"/>
+              <m:ctrlPr>
+                <w:rPr>
+                  <w:rFonts w:ascii="Latin Modern Math" w:hAnsi="Latin Modern Math" w:cstheme="majorBidi"/>
+                  <w:i/>
+                  <w:sz w:val="24"/>
+                  <w:szCs w:val="24"/>
+                </w:rPr>
+              </m:ctrlPr>
+            </m:naryPr>
+            <m:sub>
+              <m:r>
+                <w:rPr>
+                  <w:rFonts w:ascii="Latin Modern Math" w:hAnsi="Latin Modern Math" w:cstheme="majorBidi"/>
+                  <w:sz w:val="24"/>
+                  <w:szCs w:val="24"/>
+                </w:rPr>
+                <m:t>i:x</m:t>
+              </m:r>
+              <m:d>
+                <m:dPr>
+                  <m:ctrlPr>
+                    <w:rPr>
+                      <w:rFonts w:ascii="Latin Modern Math" w:hAnsi="Latin Modern Math" w:cstheme="majorBidi"/>
+                      <w:i/>
+                      <w:sz w:val="24"/>
+                      <w:szCs w:val="24"/>
+                    </w:rPr>
+                  </m:ctrlPr>
+                </m:dPr>
+                <m:e>
+                  <m:r>
+                    <w:rPr>
+                      <w:rFonts w:ascii="Latin Modern Math" w:hAnsi="Latin Modern Math" w:cstheme="majorBidi"/>
+                      <w:sz w:val="24"/>
+                      <w:szCs w:val="24"/>
+                    </w:rPr>
+                    <m:t>i</m:t>
+                  </m:r>
+                </m:e>
+              </m:d>
+              <m:r>
+                <w:rPr>
+                  <w:rFonts w:ascii="Latin Modern Math" w:hAnsi="Latin Modern Math" w:cstheme="majorBidi"/>
+                  <w:sz w:val="24"/>
+                  <w:szCs w:val="24"/>
+                </w:rPr>
+                <m:t>=</m:t>
+              </m:r>
+              <m:r>
+                <w:rPr>
+                  <w:rFonts w:ascii="Latin Modern Math" w:hAnsi="Latin Modern Math" w:cstheme="majorBidi"/>
+                  <w:sz w:val="24"/>
+                  <w:szCs w:val="24"/>
+                </w:rPr>
+                <m:t>-1</m:t>
+              </m:r>
+            </m:sub>
+            <m:sup/>
+            <m:e>
+              <m:func>
+                <m:funcPr>
+                  <m:ctrlPr>
+                    <w:rPr>
+                      <w:rFonts w:ascii="Latin Modern Math" w:hAnsi="Latin Modern Math" w:cstheme="majorBidi"/>
+                      <w:i/>
+                      <w:sz w:val="24"/>
+                      <w:szCs w:val="24"/>
+                    </w:rPr>
+                  </m:ctrlPr>
+                </m:funcPr>
+                <m:fName>
+                  <m:r>
+                    <m:rPr>
+                      <m:sty m:val="p"/>
+                    </m:rPr>
+                    <w:rPr>
+                      <w:rFonts w:ascii="Latin Modern Math" w:hAnsi="Latin Modern Math" w:cstheme="majorBidi"/>
+                      <w:sz w:val="24"/>
+                      <w:szCs w:val="24"/>
+                    </w:rPr>
+                    <m:t>log</m:t>
+                  </m:r>
+                </m:fName>
+                <m:e>
+                  <m:d>
+                    <m:dPr>
+                      <m:ctrlPr>
+                        <w:rPr>
+                          <w:rFonts w:ascii="Latin Modern Math" w:hAnsi="Latin Modern Math" w:cstheme="majorBidi"/>
+                          <w:i/>
+                          <w:sz w:val="24"/>
+                          <w:szCs w:val="24"/>
+                        </w:rPr>
+                      </m:ctrlPr>
+                    </m:dPr>
+                    <m:e>
+                      <m:r>
+                        <w:rPr>
+                          <w:rFonts w:ascii="Latin Modern Math" w:hAnsi="Latin Modern Math" w:cstheme="majorBidi"/>
+                          <w:sz w:val="24"/>
+                          <w:szCs w:val="24"/>
+                        </w:rPr>
+                        <m:t>1-</m:t>
+                      </m:r>
+                      <m:r>
+                        <w:rPr>
+                          <w:rFonts w:ascii="Latin Modern Math" w:hAnsi="Latin Modern Math" w:cstheme="majorBidi"/>
+                          <w:sz w:val="24"/>
+                          <w:szCs w:val="24"/>
+                        </w:rPr>
+                        <m:t>ppos</m:t>
+                      </m:r>
+                      <m:d>
+                        <m:dPr>
+                          <m:ctrlPr>
+                            <w:rPr>
+                              <w:rFonts w:ascii="Latin Modern Math" w:hAnsi="Latin Modern Math" w:cstheme="majorBidi"/>
+                              <w:i/>
+                              <w:sz w:val="24"/>
+                              <w:szCs w:val="24"/>
+                            </w:rPr>
+                          </m:ctrlPr>
+                        </m:dPr>
+                        <m:e>
+                          <m:r>
+                            <w:rPr>
+                              <w:rFonts w:ascii="Latin Modern Math" w:hAnsi="Latin Modern Math" w:cstheme="majorBidi"/>
+                              <w:sz w:val="24"/>
+                              <w:szCs w:val="24"/>
+                            </w:rPr>
+                            <m:t>i</m:t>
+                          </m:r>
+                        </m:e>
+                      </m:d>
+                    </m:e>
+                  </m:d>
+                </m:e>
+              </m:func>
+            </m:e>
+          </m:nary>
+        </m:oMath>
+      </m:oMathPara>
+    </w:p>
+    <w:p>
+      <w:pPr>
+        <w:rPr>
+          <w:rFonts w:asciiTheme="majorBidi" w:eastAsiaTheme="minorEastAsia" w:hAnsiTheme="majorBidi" w:cstheme="majorBidi" w:hint="cs"/>
+          <w:sz w:val="24"/>
+          <w:szCs w:val="24"/>
+          <w:rtl/>
+        </w:rPr>
+      </w:pPr>
+      <m:oMathPara>
+        <m:oMath>
+          <m:r>
+            <w:rPr>
+              <w:rFonts w:ascii="Latin Modern Math" w:eastAsiaTheme="minorEastAsia" w:hAnsi="Latin Modern Math" w:cstheme="majorBidi"/>
+              <w:sz w:val="24"/>
+              <w:szCs w:val="24"/>
+            </w:rPr>
+            <m:t>pre</m:t>
+          </m:r>
+          <m:sSub>
+            <m:sSubPr>
+              <m:ctrlPr>
+                <w:rPr>
+                  <w:rFonts w:ascii="Latin Modern Math" w:eastAsiaTheme="minorEastAsia" w:hAnsi="Latin Modern Math" w:cstheme="majorBidi"/>
+                  <w:i/>
+                  <w:sz w:val="24"/>
+                  <w:szCs w:val="24"/>
+                </w:rPr>
+              </m:ctrlPr>
+            </m:sSubPr>
+            <m:e>
+              <m:r>
+                <w:rPr>
+                  <w:rFonts w:ascii="Latin Modern Math" w:eastAsiaTheme="minorEastAsia" w:hAnsi="Latin Modern Math" w:cstheme="majorBidi"/>
+                  <w:sz w:val="24"/>
+                  <w:szCs w:val="24"/>
+                </w:rPr>
+                <m:t>d</m:t>
+              </m:r>
+            </m:e>
+            <m:sub>
+              <m:r>
+                <w:rPr>
+                  <w:rFonts w:ascii="Latin Modern Math" w:eastAsiaTheme="minorEastAsia" w:hAnsi="Latin Modern Math" w:cstheme="majorBidi"/>
+                  <w:sz w:val="24"/>
+                  <w:szCs w:val="24"/>
+                </w:rPr>
+                <m:t>neg</m:t>
+              </m:r>
+            </m:sub>
+          </m:sSub>
+          <m:d>
+            <m:dPr>
+              <m:ctrlPr>
+                <w:rPr>
+                  <w:rFonts w:ascii="Latin Modern Math" w:eastAsiaTheme="minorEastAsia" w:hAnsi="Latin Modern Math" w:cstheme="majorBidi"/>
+                  <w:i/>
+                  <w:sz w:val="24"/>
+                  <w:szCs w:val="24"/>
+                </w:rPr>
+              </m:ctrlPr>
+            </m:dPr>
+            <m:e>
+              <m:r>
+                <w:rPr>
+                  <w:rFonts w:ascii="Latin Modern Math" w:eastAsiaTheme="minorEastAsia" w:hAnsi="Latin Modern Math" w:cstheme="majorBidi"/>
+                  <w:sz w:val="24"/>
+                  <w:szCs w:val="24"/>
+                </w:rPr>
+                <m:t>x</m:t>
+              </m:r>
+            </m:e>
+          </m:d>
+          <m:r>
+            <w:rPr>
+              <w:rFonts w:ascii="Latin Modern Math" w:eastAsiaTheme="minorEastAsia" w:hAnsi="Latin Modern Math" w:cstheme="majorBidi"/>
+              <w:sz w:val="24"/>
+              <w:szCs w:val="24"/>
+            </w:rPr>
+            <m:t>=</m:t>
+          </m:r>
+          <m:func>
+            <m:funcPr>
+              <m:ctrlPr>
+                <w:rPr>
+                  <w:rFonts w:ascii="Latin Modern Math" w:eastAsiaTheme="minorEastAsia" w:hAnsi="Latin Modern Math" w:cstheme="majorBidi"/>
+                  <w:i/>
+                  <w:sz w:val="24"/>
+                  <w:szCs w:val="24"/>
+                </w:rPr>
+              </m:ctrlPr>
+            </m:funcPr>
+            <m:fName>
+              <m:r>
+                <m:rPr>
+                  <m:sty m:val="p"/>
+                </m:rPr>
+                <w:rPr>
+                  <w:rFonts w:ascii="Latin Modern Math" w:eastAsiaTheme="minorEastAsia" w:hAnsi="Latin Modern Math" w:cstheme="majorBidi"/>
+                  <w:sz w:val="24"/>
+                  <w:szCs w:val="24"/>
+                </w:rPr>
+                <m:t>log</m:t>
+              </m:r>
+            </m:fName>
+            <m:e>
+              <m:d>
+                <m:dPr>
+                  <m:ctrlPr>
+                    <w:rPr>
+                      <w:rFonts w:ascii="Latin Modern Math" w:eastAsiaTheme="minorEastAsia" w:hAnsi="Latin Modern Math" w:cstheme="majorBidi"/>
+                      <w:i/>
+                      <w:sz w:val="24"/>
+                      <w:szCs w:val="24"/>
+                    </w:rPr>
+                  </m:ctrlPr>
+                </m:dPr>
+                <m:e>
+                  <m:r>
+                    <w:rPr>
+                      <w:rFonts w:ascii="Latin Modern Math" w:eastAsiaTheme="minorEastAsia" w:hAnsi="Latin Modern Math" w:cstheme="majorBidi"/>
+                      <w:sz w:val="24"/>
+                      <w:szCs w:val="24"/>
+                    </w:rPr>
+                    <m:t>1-allpos</m:t>
+                  </m:r>
+                </m:e>
+              </m:d>
+            </m:e>
+          </m:func>
+          <m:r>
+            <w:rPr>
+              <w:rFonts w:ascii="Latin Modern Math" w:eastAsiaTheme="minorEastAsia" w:hAnsi="Latin Modern Math" w:cstheme="majorBidi"/>
+              <w:sz w:val="24"/>
+              <w:szCs w:val="24"/>
+            </w:rPr>
+            <m:t>+</m:t>
+          </m:r>
+          <m:nary>
+            <m:naryPr>
+              <m:chr m:val="∑"/>
+              <m:supHide m:val="1"/>
+              <m:ctrlPr>
+                <w:rPr>
+                  <w:rFonts w:ascii="Latin Modern Math" w:hAnsi="Latin Modern Math" w:cstheme="majorBidi"/>
+                  <w:i/>
+                  <w:sz w:val="24"/>
+                  <w:szCs w:val="24"/>
+                </w:rPr>
+              </m:ctrlPr>
+            </m:naryPr>
+            <m:sub>
+              <m:r>
+                <w:rPr>
+                  <w:rFonts w:ascii="Latin Modern Math" w:hAnsi="Latin Modern Math" w:cstheme="majorBidi"/>
+                  <w:sz w:val="24"/>
+                  <w:szCs w:val="24"/>
+                </w:rPr>
+                <m:t>i:x</m:t>
+              </m:r>
+              <m:d>
+                <m:dPr>
+                  <m:ctrlPr>
+                    <w:rPr>
+                      <w:rFonts w:ascii="Latin Modern Math" w:hAnsi="Latin Modern Math" w:cstheme="majorBidi"/>
+                      <w:i/>
+                      <w:sz w:val="24"/>
+                      <w:szCs w:val="24"/>
+                    </w:rPr>
+                  </m:ctrlPr>
+                </m:dPr>
+                <m:e>
+                  <m:r>
+                    <w:rPr>
+                      <w:rFonts w:ascii="Latin Modern Math" w:hAnsi="Latin Modern Math" w:cstheme="majorBidi"/>
+                      <w:sz w:val="24"/>
+                      <w:szCs w:val="24"/>
+                    </w:rPr>
+                    <m:t>i</m:t>
+                  </m:r>
+                </m:e>
+              </m:d>
+              <m:r>
+                <w:rPr>
+                  <w:rFonts w:ascii="Latin Modern Math" w:hAnsi="Latin Modern Math" w:cstheme="majorBidi"/>
+                  <w:sz w:val="24"/>
+                  <w:szCs w:val="24"/>
+                </w:rPr>
+                <m:t>=</m:t>
+              </m:r>
+              <m:r>
+                <w:rPr>
+                  <w:rFonts w:ascii="Latin Modern Math" w:hAnsi="Latin Modern Math" w:cstheme="majorBidi"/>
+                  <w:sz w:val="24"/>
+                  <w:szCs w:val="24"/>
+                </w:rPr>
+                <m:t>-1</m:t>
+              </m:r>
+            </m:sub>
+            <m:sup/>
+            <m:e>
+              <m:func>
+                <m:funcPr>
+                  <m:ctrlPr>
+                    <w:rPr>
+                      <w:rFonts w:ascii="Latin Modern Math" w:hAnsi="Latin Modern Math" w:cstheme="majorBidi"/>
+                      <w:i/>
+                      <w:sz w:val="24"/>
+                      <w:szCs w:val="24"/>
+                    </w:rPr>
+                  </m:ctrlPr>
+                </m:funcPr>
+                <m:fName>
+                  <m:r>
+                    <m:rPr>
+                      <m:sty m:val="p"/>
+                    </m:rPr>
+                    <w:rPr>
+                      <w:rFonts w:ascii="Latin Modern Math" w:hAnsi="Latin Modern Math" w:cstheme="majorBidi"/>
+                      <w:sz w:val="24"/>
+                      <w:szCs w:val="24"/>
+                    </w:rPr>
+                    <m:t>log</m:t>
+                  </m:r>
+                </m:fName>
+                <m:e>
+                  <m:d>
+                    <m:dPr>
+                      <m:ctrlPr>
+                        <w:rPr>
+                          <w:rFonts w:ascii="Latin Modern Math" w:hAnsi="Latin Modern Math" w:cstheme="majorBidi"/>
+                          <w:i/>
+                          <w:sz w:val="24"/>
+                          <w:szCs w:val="24"/>
+                        </w:rPr>
+                      </m:ctrlPr>
+                    </m:dPr>
+                    <m:e>
+                      <m:r>
+                        <w:rPr>
+                          <w:rFonts w:ascii="Latin Modern Math" w:hAnsi="Latin Modern Math" w:cstheme="majorBidi"/>
+                          <w:sz w:val="24"/>
+                          <w:szCs w:val="24"/>
+                        </w:rPr>
+                        <m:t>1-</m:t>
+                      </m:r>
+                      <m:r>
+                        <w:rPr>
+                          <w:rFonts w:ascii="Latin Modern Math" w:hAnsi="Latin Modern Math" w:cstheme="majorBidi"/>
+                          <w:sz w:val="24"/>
+                          <w:szCs w:val="24"/>
+                        </w:rPr>
+                        <m:t>p</m:t>
+                      </m:r>
+                      <m:r>
+                        <w:rPr>
+                          <w:rFonts w:ascii="Latin Modern Math" w:hAnsi="Latin Modern Math" w:cstheme="majorBidi"/>
+                          <w:sz w:val="24"/>
+                          <w:szCs w:val="24"/>
+                        </w:rPr>
+                        <m:t>neg</m:t>
+                      </m:r>
+                      <m:d>
+                        <m:dPr>
+                          <m:ctrlPr>
+                            <w:rPr>
+                              <w:rFonts w:ascii="Latin Modern Math" w:hAnsi="Latin Modern Math" w:cstheme="majorBidi"/>
+                              <w:i/>
+                              <w:sz w:val="24"/>
+                              <w:szCs w:val="24"/>
+                            </w:rPr>
+                          </m:ctrlPr>
+                        </m:dPr>
+                        <m:e>
+                          <m:r>
+                            <w:rPr>
+                              <w:rFonts w:ascii="Latin Modern Math" w:hAnsi="Latin Modern Math" w:cstheme="majorBidi"/>
+                              <w:sz w:val="24"/>
+                              <w:szCs w:val="24"/>
+                            </w:rPr>
+                            <m:t>i</m:t>
+                          </m:r>
+                        </m:e>
+                      </m:d>
+                    </m:e>
+                  </m:d>
+                </m:e>
+              </m:func>
+            </m:e>
+          </m:nary>
+          <m:r>
+            <w:rPr>
+              <w:rFonts w:ascii="Latin Modern Math" w:hAnsi="Latin Modern Math" w:cstheme="majorBidi"/>
+              <w:sz w:val="24"/>
+              <w:szCs w:val="24"/>
+            </w:rPr>
+            <m:t>+</m:t>
+          </m:r>
+          <m:nary>
+            <m:naryPr>
+              <m:chr m:val="∑"/>
+              <m:supHide m:val="1"/>
+              <m:ctrlPr>
+                <w:rPr>
+                  <w:rFonts w:ascii="Latin Modern Math" w:hAnsi="Latin Modern Math" w:cstheme="majorBidi"/>
+                  <w:i/>
+                  <w:sz w:val="24"/>
+                  <w:szCs w:val="24"/>
+                </w:rPr>
+              </m:ctrlPr>
+            </m:naryPr>
+            <m:sub>
+              <m:r>
+                <w:rPr>
+                  <w:rFonts w:ascii="Latin Modern Math" w:hAnsi="Latin Modern Math" w:cstheme="majorBidi"/>
+                  <w:sz w:val="24"/>
+                  <w:szCs w:val="24"/>
+                </w:rPr>
+                <m:t>i:x</m:t>
+              </m:r>
+              <m:d>
+                <m:dPr>
+                  <m:ctrlPr>
+                    <w:rPr>
+                      <w:rFonts w:ascii="Latin Modern Math" w:hAnsi="Latin Modern Math" w:cstheme="majorBidi"/>
+                      <w:i/>
+                      <w:sz w:val="24"/>
+                      <w:szCs w:val="24"/>
+                    </w:rPr>
+                  </m:ctrlPr>
+                </m:dPr>
+                <m:e>
+                  <m:r>
+                    <w:rPr>
+                      <w:rFonts w:ascii="Latin Modern Math" w:hAnsi="Latin Modern Math" w:cstheme="majorBidi"/>
+                      <w:sz w:val="24"/>
+                      <w:szCs w:val="24"/>
+                    </w:rPr>
+                    <m:t>i</m:t>
+                  </m:r>
+                </m:e>
+              </m:d>
+              <m:r>
+                <w:rPr>
+                  <w:rFonts w:ascii="Latin Modern Math" w:hAnsi="Latin Modern Math" w:cstheme="majorBidi"/>
+                  <w:sz w:val="24"/>
+                  <w:szCs w:val="24"/>
+                </w:rPr>
+                <m:t>=1</m:t>
+              </m:r>
+            </m:sub>
+            <m:sup/>
+            <m:e>
+              <m:func>
+                <m:funcPr>
+                  <m:ctrlPr>
+                    <w:rPr>
+                      <w:rFonts w:ascii="Latin Modern Math" w:hAnsi="Latin Modern Math" w:cstheme="majorBidi"/>
+                      <w:i/>
+                      <w:sz w:val="24"/>
+                      <w:szCs w:val="24"/>
+                    </w:rPr>
+                  </m:ctrlPr>
+                </m:funcPr>
+                <m:fName>
+                  <m:r>
+                    <m:rPr>
+                      <m:sty m:val="p"/>
+                    </m:rPr>
+                    <w:rPr>
+                      <w:rFonts w:ascii="Latin Modern Math" w:hAnsi="Latin Modern Math" w:cstheme="majorBidi"/>
+                      <w:sz w:val="24"/>
+                      <w:szCs w:val="24"/>
+                    </w:rPr>
+                    <m:t>log</m:t>
+                  </m:r>
+                </m:fName>
+                <m:e>
+                  <m:d>
+                    <m:dPr>
+                      <m:ctrlPr>
+                        <w:rPr>
+                          <w:rFonts w:ascii="Latin Modern Math" w:hAnsi="Latin Modern Math" w:cstheme="majorBidi"/>
+                          <w:i/>
+                          <w:sz w:val="24"/>
+                          <w:szCs w:val="24"/>
+                        </w:rPr>
+                      </m:ctrlPr>
+                    </m:dPr>
+                    <m:e>
+                      <m:r>
+                        <w:rPr>
+                          <w:rFonts w:ascii="Latin Modern Math" w:hAnsi="Latin Modern Math" w:cstheme="majorBidi"/>
+                          <w:sz w:val="24"/>
+                          <w:szCs w:val="24"/>
+                        </w:rPr>
+                        <m:t>p</m:t>
+                      </m:r>
+                      <m:r>
+                        <w:rPr>
+                          <w:rFonts w:ascii="Latin Modern Math" w:hAnsi="Latin Modern Math" w:cstheme="majorBidi"/>
+                          <w:sz w:val="24"/>
+                          <w:szCs w:val="24"/>
+                        </w:rPr>
+                        <m:t>neg</m:t>
+                      </m:r>
+                      <m:d>
+                        <m:dPr>
+                          <m:ctrlPr>
+                            <w:rPr>
+                              <w:rFonts w:ascii="Latin Modern Math" w:hAnsi="Latin Modern Math" w:cstheme="majorBidi"/>
+                              <w:i/>
+                              <w:sz w:val="24"/>
+                              <w:szCs w:val="24"/>
+                            </w:rPr>
+                          </m:ctrlPr>
+                        </m:dPr>
+                        <m:e>
+                          <m:r>
+                            <w:rPr>
+                              <w:rFonts w:ascii="Latin Modern Math" w:hAnsi="Latin Modern Math" w:cstheme="majorBidi"/>
+                              <w:sz w:val="24"/>
+                              <w:szCs w:val="24"/>
+                            </w:rPr>
+                            <m:t>i</m:t>
+                          </m:r>
+                        </m:e>
+                      </m:d>
+                    </m:e>
+                  </m:d>
+                </m:e>
+              </m:func>
+            </m:e>
+          </m:nary>
+        </m:oMath>
+      </m:oMathPara>
+    </w:p>
+    <w:p>
+      <w:pPr>
+        <w:rPr>
+          <w:rFonts w:asciiTheme="majorBidi" w:eastAsiaTheme="minorEastAsia" w:hAnsiTheme="majorBidi" w:cstheme="majorBidi" w:hint="cs"/>
+          <w:sz w:val="24"/>
+          <w:szCs w:val="24"/>
+          <w:rtl/>
+        </w:rPr>
+      </w:pPr>
+      <m:oMathPara>
+        <m:oMath>
+          <m:r>
+            <w:rPr>
+              <w:rFonts w:ascii="Latin Modern Math" w:eastAsiaTheme="minorEastAsia" w:hAnsi="Latin Modern Math" w:cstheme="majorBidi"/>
+              <w:sz w:val="24"/>
+              <w:szCs w:val="24"/>
+            </w:rPr>
+            <m:t>h</m:t>
+          </m:r>
+          <m:d>
+            <m:dPr>
+              <m:ctrlPr>
+                <w:rPr>
+                  <w:rFonts w:ascii="Latin Modern Math" w:eastAsiaTheme="minorEastAsia" w:hAnsi="Latin Modern Math" w:cstheme="majorBidi"/>
+                  <w:i/>
+                  <w:sz w:val="24"/>
+                  <w:szCs w:val="24"/>
+                </w:rPr>
+              </m:ctrlPr>
+            </m:dPr>
+            <m:e>
+              <m:r>
+                <w:rPr>
+                  <w:rFonts w:ascii="Latin Modern Math" w:eastAsiaTheme="minorEastAsia" w:hAnsi="Latin Modern Math" w:cstheme="majorBidi"/>
+                  <w:sz w:val="24"/>
+                  <w:szCs w:val="24"/>
+                </w:rPr>
+                <m:t>x</m:t>
+              </m:r>
+            </m:e>
+          </m:d>
+          <m:r>
+            <w:rPr>
+              <w:rFonts w:ascii="Latin Modern Math" w:eastAsiaTheme="minorEastAsia" w:hAnsi="Latin Modern Math" w:cstheme="majorBidi"/>
+              <w:sz w:val="24"/>
+              <w:szCs w:val="24"/>
+            </w:rPr>
+            <m:t>=</m:t>
+          </m:r>
+          <m:d>
+            <m:dPr>
+              <m:begChr m:val="{"/>
+              <m:endChr m:val=""/>
+              <m:ctrlPr>
+                <w:rPr>
+                  <w:rFonts w:ascii="Latin Modern Math" w:eastAsiaTheme="minorEastAsia" w:hAnsi="Latin Modern Math" w:cstheme="majorBidi"/>
+                  <w:i/>
+                  <w:sz w:val="24"/>
+                  <w:szCs w:val="24"/>
+                </w:rPr>
+              </m:ctrlPr>
+            </m:dPr>
+            <m:e>
+              <m:eqArr>
+                <m:eqArrPr>
+                  <m:ctrlPr>
+                    <w:rPr>
+                      <w:rFonts w:ascii="Latin Modern Math" w:eastAsiaTheme="minorEastAsia" w:hAnsi="Latin Modern Math" w:cstheme="majorBidi"/>
+                      <w:i/>
+                      <w:sz w:val="24"/>
+                      <w:szCs w:val="24"/>
+                    </w:rPr>
+                  </m:ctrlPr>
+                </m:eqArrPr>
+                <m:e>
+                  <m:r>
+                    <w:rPr>
+                      <w:rFonts w:ascii="Latin Modern Math" w:hAnsi="Latin Modern Math" w:cstheme="majorBidi"/>
+                      <w:sz w:val="24"/>
+                      <w:szCs w:val="24"/>
+                    </w:rPr>
+                    <m:t>1</m:t>
+                  </m:r>
+                  <m:r>
+                    <w:rPr>
+                      <w:rFonts w:ascii="Latin Modern Math" w:hAnsi="Latin Modern Math" w:cstheme="majorBidi"/>
+                      <w:sz w:val="24"/>
+                      <w:szCs w:val="24"/>
+                    </w:rPr>
+                    <m:t>,  &amp;</m:t>
+                  </m:r>
+                  <m:r>
+                    <w:rPr>
+                      <w:rFonts w:ascii="Latin Modern Math" w:hAnsi="Latin Modern Math" w:cstheme="majorBidi"/>
+                      <w:sz w:val="24"/>
+                      <w:szCs w:val="24"/>
+                    </w:rPr>
+                    <m:t>pre</m:t>
+                  </m:r>
+                  <m:sSub>
+                    <m:sSubPr>
+                      <m:ctrlPr>
+                        <w:rPr>
+                          <w:rFonts w:ascii="Latin Modern Math" w:hAnsi="Latin Modern Math" w:cstheme="majorBidi"/>
+                          <w:i/>
+                          <w:sz w:val="24"/>
+                          <w:szCs w:val="24"/>
+                        </w:rPr>
+                      </m:ctrlPr>
+                    </m:sSubPr>
+                    <m:e>
+                      <m:r>
+                        <w:rPr>
+                          <w:rFonts w:ascii="Latin Modern Math" w:hAnsi="Latin Modern Math" w:cstheme="majorBidi"/>
+                          <w:sz w:val="24"/>
+                          <w:szCs w:val="24"/>
+                        </w:rPr>
+                        <m:t>d</m:t>
+                      </m:r>
+                    </m:e>
+                    <m:sub>
+                      <m:r>
+                        <w:rPr>
+                          <w:rFonts w:ascii="Latin Modern Math" w:hAnsi="Latin Modern Math" w:cstheme="majorBidi"/>
+                          <w:sz w:val="24"/>
+                          <w:szCs w:val="24"/>
+                        </w:rPr>
+                        <m:t>neg</m:t>
+                      </m:r>
+                    </m:sub>
+                  </m:sSub>
+                  <m:d>
+                    <m:dPr>
+                      <m:ctrlPr>
+                        <w:rPr>
+                          <w:rFonts w:ascii="Latin Modern Math" w:hAnsi="Latin Modern Math" w:cstheme="majorBidi"/>
+                          <w:i/>
+                          <w:sz w:val="24"/>
+                          <w:szCs w:val="24"/>
+                        </w:rPr>
+                      </m:ctrlPr>
+                    </m:dPr>
+                    <m:e>
+                      <m:r>
+                        <w:rPr>
+                          <w:rFonts w:ascii="Latin Modern Math" w:hAnsi="Latin Modern Math" w:cstheme="majorBidi"/>
+                          <w:sz w:val="24"/>
+                          <w:szCs w:val="24"/>
+                        </w:rPr>
+                        <m:t>x</m:t>
+                      </m:r>
+                    </m:e>
+                  </m:d>
+                  <m:r>
+                    <w:rPr>
+                      <w:rFonts w:ascii="Latin Modern Math" w:hAnsi="Latin Modern Math" w:cstheme="majorBidi"/>
+                      <w:sz w:val="24"/>
+                      <w:szCs w:val="24"/>
+                    </w:rPr>
+                    <m:t>&lt;</m:t>
+                  </m:r>
+                  <m:r>
+                    <w:rPr>
+                      <w:rFonts w:ascii="Latin Modern Math" w:hAnsi="Latin Modern Math" w:cstheme="majorBidi"/>
+                      <w:sz w:val="24"/>
+                      <w:szCs w:val="24"/>
+                    </w:rPr>
+                    <m:t>pre</m:t>
+                  </m:r>
+                  <m:sSub>
+                    <m:sSubPr>
+                      <m:ctrlPr>
+                        <w:rPr>
+                          <w:rFonts w:ascii="Latin Modern Math" w:hAnsi="Latin Modern Math" w:cstheme="majorBidi"/>
+                          <w:i/>
+                          <w:sz w:val="24"/>
+                          <w:szCs w:val="24"/>
+                        </w:rPr>
+                      </m:ctrlPr>
+                    </m:sSubPr>
+                    <m:e>
+                      <m:r>
+                        <w:rPr>
+                          <w:rFonts w:ascii="Latin Modern Math" w:hAnsi="Latin Modern Math" w:cstheme="majorBidi"/>
+                          <w:sz w:val="24"/>
+                          <w:szCs w:val="24"/>
+                        </w:rPr>
+                        <m:t>d</m:t>
+                      </m:r>
+                    </m:e>
+                    <m:sub>
+                      <m:r>
+                        <w:rPr>
+                          <w:rFonts w:ascii="Latin Modern Math" w:hAnsi="Latin Modern Math" w:cstheme="majorBidi"/>
+                          <w:sz w:val="24"/>
+                          <w:szCs w:val="24"/>
+                        </w:rPr>
+                        <m:t>pos</m:t>
+                      </m:r>
+                    </m:sub>
+                  </m:sSub>
+                  <m:d>
+                    <m:dPr>
+                      <m:ctrlPr>
+                        <w:rPr>
+                          <w:rFonts w:ascii="Latin Modern Math" w:hAnsi="Latin Modern Math" w:cstheme="majorBidi"/>
+                          <w:i/>
+                          <w:sz w:val="24"/>
+                          <w:szCs w:val="24"/>
+                        </w:rPr>
+                      </m:ctrlPr>
+                    </m:dPr>
+                    <m:e>
+                      <m:r>
+                        <w:rPr>
+                          <w:rFonts w:ascii="Latin Modern Math" w:hAnsi="Latin Modern Math" w:cstheme="majorBidi"/>
+                          <w:sz w:val="24"/>
+                          <w:szCs w:val="24"/>
+                        </w:rPr>
+                        <m:t>x</m:t>
+                      </m:r>
+                    </m:e>
+                  </m:d>
+                </m:e>
+                <m:e>
+                  <m:r>
+                    <w:rPr>
+                      <w:rFonts w:ascii="Latin Modern Math" w:hAnsi="Latin Modern Math" w:cstheme="majorBidi"/>
+                      <w:sz w:val="24"/>
+                      <w:szCs w:val="24"/>
+                    </w:rPr>
+                    <m:t>-1</m:t>
+                  </m:r>
+                  <m:r>
+                    <w:rPr>
+                      <w:rFonts w:ascii="Latin Modern Math" w:hAnsi="Latin Modern Math" w:cstheme="majorBidi"/>
+                      <w:sz w:val="24"/>
+                      <w:szCs w:val="24"/>
+                    </w:rPr>
+                    <m:t>,  &amp;</m:t>
+                  </m:r>
+                  <m:r>
+                    <w:rPr>
+                      <w:rFonts w:ascii="Latin Modern Math" w:hAnsi="Latin Modern Math" w:cstheme="majorBidi"/>
+                      <w:sz w:val="24"/>
+                      <w:szCs w:val="24"/>
+                    </w:rPr>
+                    <m:t>else</m:t>
+                  </m:r>
+                </m:e>
+              </m:eqArr>
+            </m:e>
+          </m:d>
+        </m:oMath>
+      </m:oMathPara>
+    </w:p>
+    <w:p>
+      <w:pPr>
+        <w:bidi/>
+        <w:rPr>
+          <w:rFonts w:asciiTheme="majorBidi" w:eastAsiaTheme="minorEastAsia" w:hAnsiTheme="majorBidi" w:cstheme="majorBidi"/>
+          <w:sz w:val="24"/>
+          <w:szCs w:val="24"/>
+          <w:rtl/>
+        </w:rPr>
+      </w:pPr>
+      <w:r>
+        <w:rPr>
+          <w:rFonts w:asciiTheme="majorBidi" w:hAnsiTheme="majorBidi" w:cstheme="majorBidi" w:hint="cs"/>
+          <w:sz w:val="24"/>
+          <w:szCs w:val="24"/>
+          <w:rtl/>
+        </w:rPr>
+        <w:t xml:space="preserve">כאשר  </w:t>
+      </w:r>
+      <m:oMath>
+        <m:r>
+          <w:rPr>
+            <w:rFonts w:ascii="Latin Modern Math" w:hAnsi="Latin Modern Math" w:cstheme="majorBidi"/>
+            <w:sz w:val="24"/>
+            <w:szCs w:val="24"/>
+          </w:rPr>
+          <m:t>h</m:t>
+        </m:r>
+      </m:oMath>
+      <w:r>
+        <w:rPr>
+          <w:rFonts w:asciiTheme="majorBidi" w:eastAsiaTheme="minorEastAsia" w:hAnsiTheme="majorBidi" w:cstheme="majorBidi" w:hint="cs"/>
+          <w:sz w:val="24"/>
+          <w:szCs w:val="24"/>
+          <w:rtl/>
+        </w:rPr>
+        <w:t xml:space="preserve"> ההיפותזה שקובעת את התווי של </w:t>
+      </w:r>
+      <m:oMath>
+        <m:r>
+          <w:rPr>
+            <w:rFonts w:ascii="Latin Modern Math" w:eastAsiaTheme="minorEastAsia" w:hAnsi="Latin Modern Math" w:cstheme="majorBidi"/>
+            <w:sz w:val="24"/>
+            <w:szCs w:val="24"/>
+          </w:rPr>
+          <m:t>x</m:t>
+        </m:r>
+      </m:oMath>
+      <w:r>
+        <w:rPr>
+          <w:rFonts w:asciiTheme="majorBidi" w:eastAsiaTheme="minorEastAsia" w:hAnsiTheme="majorBidi" w:cstheme="majorBidi" w:hint="cs"/>
+          <w:sz w:val="24"/>
+          <w:szCs w:val="24"/>
+          <w:rtl/>
+        </w:rPr>
+        <w:t>.</w:t>
+      </w:r>
+    </w:p>
+    <w:p>
+      <w:pPr>
+        <w:bidi/>
+        <w:rPr>
+          <w:rFonts w:asciiTheme="majorBidi" w:eastAsiaTheme="minorEastAsia" w:hAnsiTheme="majorBidi" w:cstheme="majorBidi" w:hint="cs"/>
+          <w:i/>
+          <w:sz w:val="24"/>
+          <w:szCs w:val="24"/>
+          <w:rtl/>
+        </w:rPr>
+      </w:pPr>
+      <w:r>
+        <w:rPr>
+          <w:rFonts w:asciiTheme="majorBidi" w:eastAsiaTheme="minorEastAsia" w:hAnsiTheme="majorBidi" w:cstheme="majorBidi" w:hint="cs"/>
+          <w:sz w:val="24"/>
+          <w:szCs w:val="24"/>
+          <w:rtl/>
+        </w:rPr>
+        <w:t xml:space="preserve">נציין כי ערכו של </w:t>
+      </w:r>
+      <m:oMath>
+        <m:r>
+          <w:rPr>
+            <w:rFonts w:ascii="Latin Modern Math" w:eastAsiaTheme="minorEastAsia" w:hAnsi="Latin Modern Math" w:cstheme="majorBidi"/>
+            <w:sz w:val="24"/>
+            <w:szCs w:val="24"/>
+          </w:rPr>
+          <m:t>allpos</m:t>
+        </m:r>
+      </m:oMath>
+      <w:r>
+        <w:rPr>
+          <w:rFonts w:asciiTheme="majorBidi" w:eastAsiaTheme="minorEastAsia" w:hAnsiTheme="majorBidi" w:cstheme="majorBidi" w:hint="cs"/>
+          <w:sz w:val="24"/>
+          <w:szCs w:val="24"/>
+          <w:rtl/>
+        </w:rPr>
+        <w:t xml:space="preserve"> שחושב בשני המקרים הוא כ-</w:t>
+      </w:r>
+      <m:oMath>
+        <m:r>
+          <w:rPr>
+            <w:rFonts w:ascii="Latin Modern Math" w:eastAsiaTheme="minorEastAsia" w:hAnsi="Latin Modern Math" w:cstheme="majorBidi"/>
+            <w:sz w:val="24"/>
+            <w:szCs w:val="24"/>
+          </w:rPr>
+          <m:t>0.5</m:t>
+        </m:r>
+      </m:oMath>
+      <w:r>
+        <w:rPr>
+          <w:rFonts w:asciiTheme="majorBidi" w:eastAsiaTheme="minorEastAsia" w:hAnsiTheme="majorBidi" w:cstheme="majorBidi" w:hint="cs"/>
+          <w:sz w:val="24"/>
+          <w:szCs w:val="24"/>
+          <w:rtl/>
+        </w:rPr>
+        <w:t xml:space="preserve">, וכל </w:t>
+      </w:r>
+      <m:oMath>
+        <m:r>
+          <w:rPr>
+            <w:rFonts w:ascii="Latin Modern Math" w:eastAsiaTheme="minorEastAsia" w:hAnsi="Latin Modern Math" w:cstheme="majorBidi"/>
+            <w:sz w:val="24"/>
+            <w:szCs w:val="24"/>
+          </w:rPr>
+          <m:t>x</m:t>
+        </m:r>
+      </m:oMath>
+      <w:r>
+        <w:rPr>
+          <w:rFonts w:asciiTheme="majorBidi" w:eastAsiaTheme="minorEastAsia" w:hAnsiTheme="majorBidi" w:cstheme="majorBidi" w:hint="cs"/>
+          <w:sz w:val="24"/>
+          <w:szCs w:val="24"/>
+          <w:rtl/>
+        </w:rPr>
+        <w:t xml:space="preserve"> הוא בעל </w:t>
+      </w:r>
+      <m:oMath>
+        <m:r>
+          <w:rPr>
+            <w:rFonts w:ascii="Latin Modern Math" w:eastAsiaTheme="minorEastAsia" w:hAnsi="Latin Modern Math" w:cstheme="majorBidi"/>
+            <w:sz w:val="24"/>
+            <w:szCs w:val="24"/>
+          </w:rPr>
+          <m:t>d=784</m:t>
+        </m:r>
+      </m:oMath>
+      <w:r>
+        <w:rPr>
+          <w:rFonts w:asciiTheme="majorBidi" w:eastAsiaTheme="minorEastAsia" w:hAnsiTheme="majorBidi" w:cstheme="majorBidi" w:hint="cs"/>
+          <w:sz w:val="24"/>
+          <w:szCs w:val="24"/>
+          <w:rtl/>
+        </w:rPr>
+        <w:t xml:space="preserve"> קואורדינטות. לכן השינוי בין </w:t>
+      </w:r>
+      <m:oMath>
+        <m:func>
+          <m:funcPr>
+            <m:ctrlPr>
+              <w:rPr>
+                <w:rFonts w:ascii="Latin Modern Math" w:eastAsiaTheme="minorEastAsia" w:hAnsi="Latin Modern Math" w:cstheme="majorBidi"/>
+                <w:i/>
+                <w:sz w:val="24"/>
+                <w:szCs w:val="24"/>
+              </w:rPr>
+            </m:ctrlPr>
+          </m:funcPr>
+          <m:fName>
+            <m:r>
+              <m:rPr>
+                <m:sty m:val="p"/>
+              </m:rPr>
+              <w:rPr>
+                <w:rFonts w:ascii="Latin Modern Math" w:eastAsiaTheme="minorEastAsia" w:hAnsi="Latin Modern Math" w:cstheme="majorBidi"/>
+                <w:sz w:val="24"/>
+                <w:szCs w:val="24"/>
+              </w:rPr>
+              <m:t>log</m:t>
+            </m:r>
+          </m:fName>
+          <m:e>
+            <m:d>
+              <m:dPr>
+                <m:ctrlPr>
+                  <w:rPr>
+                    <w:rFonts w:ascii="Latin Modern Math" w:eastAsiaTheme="minorEastAsia" w:hAnsi="Latin Modern Math" w:cstheme="majorBidi"/>
+                    <w:i/>
+                    <w:sz w:val="24"/>
+                    <w:szCs w:val="24"/>
+                  </w:rPr>
+                </m:ctrlPr>
+              </m:dPr>
+              <m:e>
+                <m:r>
+                  <w:rPr>
+                    <w:rFonts w:ascii="Latin Modern Math" w:eastAsiaTheme="minorEastAsia" w:hAnsi="Latin Modern Math" w:cstheme="majorBidi"/>
+                    <w:sz w:val="24"/>
+                    <w:szCs w:val="24"/>
+                  </w:rPr>
+                  <m:t>0.5</m:t>
+                </m:r>
+              </m:e>
+            </m:d>
+          </m:e>
+        </m:func>
+      </m:oMath>
+      <w:r>
+        <w:rPr>
+          <w:rFonts w:asciiTheme="majorBidi" w:eastAsiaTheme="minorEastAsia" w:hAnsiTheme="majorBidi" w:cstheme="majorBidi" w:hint="cs"/>
+          <w:sz w:val="24"/>
+          <w:szCs w:val="24"/>
+          <w:rtl/>
+        </w:rPr>
+        <w:t xml:space="preserve"> ל-</w:t>
+      </w:r>
+      <m:oMath>
+        <m:func>
+          <m:funcPr>
+            <m:ctrlPr>
+              <w:rPr>
+                <w:rFonts w:ascii="Latin Modern Math" w:eastAsiaTheme="minorEastAsia" w:hAnsi="Latin Modern Math" w:cstheme="majorBidi"/>
+                <w:i/>
+                <w:sz w:val="24"/>
+                <w:szCs w:val="24"/>
+              </w:rPr>
+            </m:ctrlPr>
+          </m:funcPr>
+          <m:fName>
+            <m:r>
+              <m:rPr>
+                <m:sty m:val="p"/>
+              </m:rPr>
+              <w:rPr>
+                <w:rFonts w:ascii="Latin Modern Math" w:eastAsiaTheme="minorEastAsia" w:hAnsi="Latin Modern Math" w:cstheme="majorBidi"/>
+                <w:sz w:val="24"/>
+                <w:szCs w:val="24"/>
+              </w:rPr>
+              <m:t>log</m:t>
+            </m:r>
+          </m:fName>
+          <m:e>
+            <m:d>
+              <m:dPr>
+                <m:ctrlPr>
+                  <w:rPr>
+                    <w:rFonts w:ascii="Latin Modern Math" w:eastAsiaTheme="minorEastAsia" w:hAnsi="Latin Modern Math" w:cstheme="majorBidi"/>
+                    <w:i/>
+                    <w:sz w:val="24"/>
+                    <w:szCs w:val="24"/>
+                  </w:rPr>
+                </m:ctrlPr>
+              </m:dPr>
+              <m:e>
+                <m:r>
+                  <w:rPr>
+                    <w:rFonts w:ascii="Latin Modern Math" w:eastAsiaTheme="minorEastAsia" w:hAnsi="Latin Modern Math" w:cstheme="majorBidi"/>
+                    <w:sz w:val="24"/>
+                    <w:szCs w:val="24"/>
+                  </w:rPr>
+                  <m:t>0.75</m:t>
+                </m:r>
+              </m:e>
+            </m:d>
+          </m:e>
+        </m:func>
+      </m:oMath>
+      <w:r>
+        <w:rPr>
+          <w:rFonts w:asciiTheme="majorBidi" w:eastAsiaTheme="minorEastAsia" w:hAnsiTheme="majorBidi" w:cstheme="majorBidi" w:hint="cs"/>
+          <w:sz w:val="24"/>
+          <w:szCs w:val="24"/>
+          <w:rtl/>
+        </w:rPr>
+        <w:t xml:space="preserve"> הוא זניח ביחס לסך הגודל הנסכ</w:t>
+      </w:r>
+      <w:r>
+        <w:rPr>
+          <w:rFonts w:asciiTheme="majorBidi" w:eastAsiaTheme="minorEastAsia" w:hAnsiTheme="majorBidi" w:cstheme="majorBidi" w:hint="cs"/>
+          <w:sz w:val="24"/>
+          <w:szCs w:val="24"/>
+          <w:rtl/>
+        </w:rPr>
+        <w:t>ם, אשר פרט ל-</w:t>
+      </w:r>
+      <m:oMath>
+        <m:r>
+          <w:rPr>
+            <w:rFonts w:ascii="Latin Modern Math" w:eastAsiaTheme="minorEastAsia" w:hAnsi="Latin Modern Math" w:cstheme="majorBidi"/>
+            <w:sz w:val="24"/>
+            <w:szCs w:val="24"/>
+          </w:rPr>
+          <m:t>allpos</m:t>
+        </m:r>
+      </m:oMath>
+      <w:r>
+        <w:rPr>
+          <w:rFonts w:asciiTheme="majorBidi" w:eastAsiaTheme="minorEastAsia" w:hAnsiTheme="majorBidi" w:cstheme="majorBidi" w:hint="cs"/>
+          <w:sz w:val="24"/>
+          <w:szCs w:val="24"/>
+          <w:rtl/>
+        </w:rPr>
+        <w:t xml:space="preserve"> נשאר זהה בשני המקרים. לכן השפעת השינוי הזה היא מועטה עד לא קיימת, פרט למקרים בהם הפרדיקציה הייתה ברמת ביטחון נמוכה</w:t>
+      </w:r>
+      <w:r>
+        <w:rPr>
+          <w:rFonts w:asciiTheme="majorBidi" w:eastAsiaTheme="minorEastAsia" w:hAnsiTheme="majorBidi" w:cstheme="majorBidi" w:hint="cs"/>
+          <w:sz w:val="24"/>
+          <w:szCs w:val="24"/>
+          <w:rtl/>
+        </w:rPr>
+        <w:t xml:space="preserve"> (</w:t>
+      </w:r>
+      <m:oMath>
+        <m:r>
+          <w:rPr>
+            <w:rFonts w:ascii="Latin Modern Math" w:eastAsiaTheme="minorEastAsia" w:hAnsi="Latin Modern Math" w:cstheme="majorBidi"/>
+            <w:sz w:val="24"/>
+            <w:szCs w:val="24"/>
+          </w:rPr>
+          <m:t>pre</m:t>
+        </m:r>
+        <m:sSub>
+          <m:sSubPr>
+            <m:ctrlPr>
+              <w:rPr>
+                <w:rFonts w:ascii="Latin Modern Math" w:eastAsiaTheme="minorEastAsia" w:hAnsi="Latin Modern Math" w:cstheme="majorBidi"/>
+                <w:i/>
+                <w:sz w:val="24"/>
+                <w:szCs w:val="24"/>
+              </w:rPr>
+            </m:ctrlPr>
+          </m:sSubPr>
+          <m:e>
+            <m:r>
+              <w:rPr>
+                <w:rFonts w:ascii="Latin Modern Math" w:eastAsiaTheme="minorEastAsia" w:hAnsi="Latin Modern Math" w:cstheme="majorBidi"/>
+                <w:sz w:val="24"/>
+                <w:szCs w:val="24"/>
+              </w:rPr>
+              <m:t>d</m:t>
+            </m:r>
+          </m:e>
+          <m:sub>
+            <m:r>
+              <w:rPr>
+                <w:rFonts w:ascii="Latin Modern Math" w:eastAsiaTheme="minorEastAsia" w:hAnsi="Latin Modern Math" w:cstheme="majorBidi"/>
+                <w:sz w:val="24"/>
+                <w:szCs w:val="24"/>
+              </w:rPr>
+              <m:t>pos</m:t>
+            </m:r>
+          </m:sub>
+        </m:sSub>
+        <m:r>
+          <w:rPr>
+            <w:rFonts w:ascii="Latin Modern Math" w:eastAsiaTheme="minorEastAsia" w:hAnsi="Latin Modern Math" w:cstheme="majorBidi"/>
+            <w:sz w:val="24"/>
+            <w:szCs w:val="24"/>
+          </w:rPr>
+          <m:t>≈pre</m:t>
+        </m:r>
+        <m:sSub>
+          <m:sSubPr>
+            <m:ctrlPr>
+              <w:rPr>
+                <w:rFonts w:ascii="Latin Modern Math" w:eastAsiaTheme="minorEastAsia" w:hAnsi="Latin Modern Math" w:cstheme="majorBidi"/>
+                <w:i/>
+                <w:sz w:val="24"/>
+                <w:szCs w:val="24"/>
+              </w:rPr>
+            </m:ctrlPr>
+          </m:sSubPr>
+          <m:e>
+            <m:r>
+              <w:rPr>
+                <w:rFonts w:ascii="Latin Modern Math" w:eastAsiaTheme="minorEastAsia" w:hAnsi="Latin Modern Math" w:cstheme="majorBidi"/>
+                <w:sz w:val="24"/>
+                <w:szCs w:val="24"/>
+              </w:rPr>
+              <m:t>d</m:t>
+            </m:r>
+          </m:e>
+          <m:sub>
+            <m:r>
+              <w:rPr>
+                <w:rFonts w:ascii="Latin Modern Math" w:eastAsiaTheme="minorEastAsia" w:hAnsi="Latin Modern Math" w:cstheme="majorBidi"/>
+                <w:sz w:val="24"/>
+                <w:szCs w:val="24"/>
+              </w:rPr>
+              <m:t>neg</m:t>
+            </m:r>
+          </m:sub>
+        </m:sSub>
+      </m:oMath>
+      <w:r>
+        <w:rPr>
+          <w:rFonts w:asciiTheme="majorBidi" w:eastAsiaTheme="minorEastAsia" w:hAnsiTheme="majorBidi" w:cstheme="majorBidi" w:hint="cs"/>
+          <w:sz w:val="24"/>
+          <w:szCs w:val="24"/>
+          <w:rtl/>
+        </w:rPr>
+        <w:t>)</w:t>
+      </w:r>
+      <w:r>
+        <w:rPr>
+          <w:rFonts w:asciiTheme="majorBidi" w:eastAsiaTheme="minorEastAsia" w:hAnsiTheme="majorBidi" w:cstheme="majorBidi" w:hint="cs"/>
+          <w:sz w:val="24"/>
+          <w:szCs w:val="24"/>
+          <w:rtl/>
+        </w:rPr>
+        <w:t>.</w:t>
+      </w:r>
+      <w:r>
+        <w:rPr>
+          <w:rFonts w:asciiTheme="majorBidi" w:eastAsiaTheme="minorEastAsia" w:hAnsiTheme="majorBidi" w:cstheme="majorBidi" w:hint="cs"/>
+          <w:sz w:val="24"/>
+          <w:szCs w:val="24"/>
+          <w:rtl/>
+        </w:rPr>
+        <w:t xml:space="preserve"> זאת הסיבה שאנו רואים את השינוי רק בפרדיקציה עבור </w:t>
+      </w:r>
+      <m:oMath>
+        <m:r>
+          <w:rPr>
+            <w:rFonts w:ascii="Latin Modern Math" w:eastAsiaTheme="minorEastAsia" w:hAnsi="Latin Modern Math" w:cstheme="majorBidi"/>
+            <w:sz w:val="24"/>
+            <w:szCs w:val="24"/>
+          </w:rPr>
+          <m:t>3</m:t>
+        </m:r>
+      </m:oMath>
+      <w:r>
+        <w:rPr>
+          <w:rFonts w:asciiTheme="majorBidi" w:eastAsiaTheme="minorEastAsia" w:hAnsiTheme="majorBidi" w:cstheme="majorBidi" w:hint="cs"/>
+          <w:sz w:val="24"/>
+          <w:szCs w:val="24"/>
+          <w:rtl/>
+        </w:rPr>
+        <w:t xml:space="preserve"> ו-5 שם השגיאה הייתה יותר גבוהה, ולכן רמת הביטחון הייתה ככל הנראה נמוכה יותר.</w:t>
+      </w:r>
+    </w:p>
+    <w:p>
+      <w:pPr>
         <w:jc w:val="right"/>
         <w:rPr>
           <w:rFonts w:asciiTheme="majorBidi" w:hAnsiTheme="majorBidi" w:cstheme="majorBidi"/>
@@ -1133,66 +2895,63 @@
     </w:p>
     <w:p>
       <w:pPr>
-        <w:jc w:val="right"/>
         <w:rPr>
           <w:rFonts w:asciiTheme="majorBidi" w:hAnsiTheme="majorBidi" w:cstheme="majorBidi"/>
-          <w:sz w:val="24"/>
-          <w:szCs w:val="24"/>
+          <w:sz w:val="28"/>
+          <w:szCs w:val="28"/>
           <w:rtl/>
         </w:rPr>
       </w:pPr>
+      <w:r>
+        <w:rPr>
+          <w:rFonts w:asciiTheme="majorBidi" w:hAnsiTheme="majorBidi" w:cstheme="majorBidi"/>
+          <w:sz w:val="28"/>
+          <w:szCs w:val="28"/>
+          <w:rtl/>
+        </w:rPr>
+        <w:br w:type="page"/>
+      </w:r>
+    </w:p>
+    <w:p>
+      <w:pPr>
+        <w:bidi/>
+        <w:rPr>
+          <w:rFonts w:asciiTheme="majorBidi" w:hAnsiTheme="majorBidi" w:cstheme="majorBidi"/>
+          <w:sz w:val="28"/>
+          <w:szCs w:val="28"/>
+          <w:rtl/>
+        </w:rPr>
+      </w:pPr>
+      <w:r>
+        <w:rPr>
+          <w:rFonts w:asciiTheme="majorBidi" w:hAnsiTheme="majorBidi" w:cstheme="majorBidi" w:hint="cs"/>
+          <w:sz w:val="28"/>
+          <w:szCs w:val="28"/>
+          <w:u w:val="single"/>
+          <w:rtl/>
+        </w:rPr>
+        <w:lastRenderedPageBreak/>
+        <w:t>שאלה 3</w:t>
+      </w:r>
     </w:p>
     <w:p>
       <w:pPr>
         <w:jc w:val="right"/>
         <w:rPr>
+          <w:rFonts w:asciiTheme="majorBidi" w:hAnsiTheme="majorBidi" w:cstheme="majorBidi"/>
+          <w:sz w:val="24"/>
+          <w:szCs w:val="24"/>
+          <w:rtl/>
+        </w:rPr>
+      </w:pPr>
+      <w:r>
+        <w:rPr>
           <w:rFonts w:asciiTheme="majorBidi" w:hAnsiTheme="majorBidi" w:cstheme="majorBidi" w:hint="cs"/>
           <w:sz w:val="24"/>
           <w:szCs w:val="24"/>
-          <w:rtl/>
-        </w:rPr>
-      </w:pPr>
-    </w:p>
-    <w:p>
-      <w:pPr>
-        <w:jc w:val="right"/>
-        <w:rPr>
-          <w:rFonts w:asciiTheme="majorBidi" w:hAnsiTheme="majorBidi" w:cstheme="majorBidi"/>
-          <w:sz w:val="28"/>
-          <w:szCs w:val="28"/>
-          <w:rtl/>
-        </w:rPr>
-      </w:pPr>
-      <w:r>
-        <w:rPr>
-          <w:rFonts w:asciiTheme="majorBidi" w:hAnsiTheme="majorBidi" w:cstheme="majorBidi" w:hint="cs"/>
-          <w:sz w:val="28"/>
-          <w:szCs w:val="28"/>
           <w:u w:val="single"/>
           <w:rtl/>
         </w:rPr>
-        <w:t>שאלה 3</w:t>
-      </w:r>
-    </w:p>
-    <w:p>
-      <w:pPr>
-        <w:jc w:val="right"/>
-        <w:rPr>
-          <w:rFonts w:asciiTheme="majorBidi" w:hAnsiTheme="majorBidi" w:cstheme="majorBidi"/>
-          <w:sz w:val="24"/>
-          <w:szCs w:val="24"/>
-          <w:rtl/>
-        </w:rPr>
-      </w:pPr>
-      <w:r>
-        <w:rPr>
-          <w:rFonts w:asciiTheme="majorBidi" w:hAnsiTheme="majorBidi" w:cstheme="majorBidi" w:hint="cs"/>
-          <w:sz w:val="24"/>
-          <w:szCs w:val="24"/>
-          <w:u w:val="single"/>
-          <w:rtl/>
-        </w:rPr>
-        <w:lastRenderedPageBreak/>
         <w:t>סעיף א</w:t>
       </w:r>
     </w:p>
@@ -1244,7 +3003,7 @@
     </w:p>
     <w:p>
       <w:pPr>
-        <w:pStyle w:val="a3"/>
+        <w:pStyle w:val="ListParagraph"/>
         <w:numPr>
           <w:ilvl w:val="0"/>
           <w:numId w:val="1"/>
@@ -1351,7 +3110,7 @@
     </w:p>
     <w:p>
       <w:pPr>
-        <w:pStyle w:val="a3"/>
+        <w:pStyle w:val="ListParagraph"/>
         <w:numPr>
           <w:ilvl w:val="0"/>
           <w:numId w:val="1"/>
@@ -4664,7 +6423,7 @@
     </w:p>
     <w:p>
       <w:pPr>
-        <w:pStyle w:val="a3"/>
+        <w:pStyle w:val="ListParagraph"/>
         <w:numPr>
           <w:ilvl w:val="0"/>
           <w:numId w:val="2"/>
@@ -4719,7 +6478,7 @@
     </w:p>
     <w:p>
       <w:pPr>
-        <w:pStyle w:val="a3"/>
+        <w:pStyle w:val="ListParagraph"/>
         <w:numPr>
           <w:ilvl w:val="0"/>
           <w:numId w:val="2"/>
@@ -4759,29 +6518,7 @@
           <w:szCs w:val="24"/>
           <w:rtl/>
         </w:rPr>
-        <w:t xml:space="preserve"> מכיל רק קואורדינטה אחת שהיא לא 0, </w:t>
-      </w:r>
-      <w:proofErr w:type="spellStart"/>
-      <w:r>
-        <w:rPr>
-          <w:rFonts w:asciiTheme="majorBidi" w:eastAsiaTheme="minorEastAsia" w:hAnsiTheme="majorBidi" w:cstheme="majorBidi" w:hint="cs"/>
-          <w:i/>
-          <w:sz w:val="24"/>
-          <w:szCs w:val="24"/>
-          <w:rtl/>
-        </w:rPr>
-        <w:t>בה"כ</w:t>
-      </w:r>
-      <w:proofErr w:type="spellEnd"/>
-      <w:r>
-        <w:rPr>
-          <w:rFonts w:asciiTheme="majorBidi" w:eastAsiaTheme="minorEastAsia" w:hAnsiTheme="majorBidi" w:cstheme="majorBidi" w:hint="cs"/>
-          <w:i/>
-          <w:sz w:val="24"/>
-          <w:szCs w:val="24"/>
-          <w:rtl/>
-        </w:rPr>
-        <w:t xml:space="preserve"> </w:t>
+        <w:t xml:space="preserve"> מכיל רק קואורדינטה אחת שהיא לא 0, בה"כ </w:t>
       </w:r>
       <m:oMath>
         <m:sSub>
@@ -5029,7 +6766,7 @@
     </w:p>
     <w:p>
       <w:pPr>
-        <w:pStyle w:val="a3"/>
+        <w:pStyle w:val="ListParagraph"/>
         <w:numPr>
           <w:ilvl w:val="0"/>
           <w:numId w:val="2"/>
@@ -5069,29 +6806,7 @@
           <w:szCs w:val="24"/>
           <w:rtl/>
         </w:rPr>
-        <w:t xml:space="preserve"> מכיל שתי קואורדינטות שהן לא 0, </w:t>
-      </w:r>
-      <w:proofErr w:type="spellStart"/>
-      <w:r>
-        <w:rPr>
-          <w:rFonts w:asciiTheme="majorBidi" w:eastAsiaTheme="minorEastAsia" w:hAnsiTheme="majorBidi" w:cstheme="majorBidi" w:hint="cs"/>
-          <w:i/>
-          <w:sz w:val="24"/>
-          <w:szCs w:val="24"/>
-          <w:rtl/>
-        </w:rPr>
-        <w:t>בה"כ</w:t>
-      </w:r>
-      <w:proofErr w:type="spellEnd"/>
-      <w:r>
-        <w:rPr>
-          <w:rFonts w:asciiTheme="majorBidi" w:eastAsiaTheme="minorEastAsia" w:hAnsiTheme="majorBidi" w:cstheme="majorBidi" w:hint="cs"/>
-          <w:i/>
-          <w:sz w:val="24"/>
-          <w:szCs w:val="24"/>
-          <w:rtl/>
-        </w:rPr>
-        <w:t xml:space="preserve"> </w:t>
+        <w:t xml:space="preserve"> מכיל שתי קואורדינטות שהן לא 0, בה"כ </w:t>
       </w:r>
       <m:oMath>
         <m:sSub>
@@ -5188,7 +6903,7 @@
     </w:p>
     <w:p>
       <w:pPr>
-        <w:pStyle w:val="a3"/>
+        <w:pStyle w:val="ListParagraph"/>
         <w:numPr>
           <w:ilvl w:val="0"/>
           <w:numId w:val="3"/>
@@ -5586,7 +7301,7 @@
     </w:p>
     <w:p>
       <w:pPr>
-        <w:pStyle w:val="a3"/>
+        <w:pStyle w:val="ListParagraph"/>
         <w:numPr>
           <w:ilvl w:val="0"/>
           <w:numId w:val="3"/>
@@ -6097,7 +7812,7 @@
     </w:p>
     <w:p>
       <w:pPr>
-        <w:pStyle w:val="a3"/>
+        <w:pStyle w:val="ListParagraph"/>
         <w:numPr>
           <w:ilvl w:val="0"/>
           <w:numId w:val="2"/>
@@ -6143,7 +7858,7 @@
     </w:p>
     <w:p>
       <w:pPr>
-        <w:pStyle w:val="a3"/>
+        <w:pStyle w:val="ListParagraph"/>
         <w:bidi/>
         <w:rPr>
           <w:rFonts w:asciiTheme="majorBidi" w:eastAsiaTheme="minorEastAsia" w:hAnsiTheme="majorBidi" w:cstheme="majorBidi"/>
@@ -6514,7 +8229,7 @@
     </w:p>
     <w:p>
       <w:pPr>
-        <w:pStyle w:val="a3"/>
+        <w:pStyle w:val="ListParagraph"/>
         <w:bidi/>
         <w:rPr>
           <w:rFonts w:asciiTheme="majorBidi" w:eastAsiaTheme="minorEastAsia" w:hAnsiTheme="majorBidi" w:cstheme="majorBidi"/>
@@ -6566,27 +8281,15 @@
         </w:rPr>
         <w:t xml:space="preserve"> חיובית, </w:t>
       </w:r>
-      <w:proofErr w:type="spellStart"/>
-      <w:r>
-        <w:rPr>
-          <w:rFonts w:asciiTheme="majorBidi" w:eastAsiaTheme="minorEastAsia" w:hAnsiTheme="majorBidi" w:cstheme="majorBidi" w:hint="cs"/>
-          <w:i/>
-          <w:sz w:val="24"/>
-          <w:szCs w:val="24"/>
-          <w:rtl/>
-        </w:rPr>
-        <w:t>בה"כ</w:t>
-      </w:r>
-      <w:proofErr w:type="spellEnd"/>
-      <w:r>
-        <w:rPr>
-          <w:rFonts w:asciiTheme="majorBidi" w:eastAsiaTheme="minorEastAsia" w:hAnsiTheme="majorBidi" w:cstheme="majorBidi" w:hint="cs"/>
-          <w:i/>
-          <w:sz w:val="24"/>
-          <w:szCs w:val="24"/>
-          <w:rtl/>
-        </w:rPr>
-        <w:t xml:space="preserve"> </w:t>
+      <w:r>
+        <w:rPr>
+          <w:rFonts w:asciiTheme="majorBidi" w:eastAsiaTheme="minorEastAsia" w:hAnsiTheme="majorBidi" w:cstheme="majorBidi" w:hint="cs"/>
+          <w:i/>
+          <w:sz w:val="24"/>
+          <w:szCs w:val="24"/>
+          <w:rtl/>
+        </w:rPr>
+        <w:t xml:space="preserve">בה"כ </w:t>
       </w:r>
       <m:oMath>
         <m:sSub>
@@ -6908,7 +8611,7 @@
     </w:p>
     <w:p>
       <w:pPr>
-        <w:pStyle w:val="a3"/>
+        <w:pStyle w:val="ListParagraph"/>
         <w:bidi/>
         <w:rPr>
           <w:rFonts w:asciiTheme="majorBidi" w:eastAsiaTheme="minorEastAsia" w:hAnsiTheme="majorBidi" w:cstheme="majorBidi"/>
@@ -7486,6 +9189,7 @@
           <w:szCs w:val="24"/>
           <w:rtl/>
         </w:rPr>
+        <w:lastRenderedPageBreak/>
         <w:t xml:space="preserve">כעת נגדיר את מבנה רשת הנוירונים ונראה שקיימת היפותזה כנדרש. </w:t>
       </w:r>
     </w:p>
@@ -7506,7 +9210,6 @@
           <w:szCs w:val="24"/>
           <w:rtl/>
         </w:rPr>
-        <w:lastRenderedPageBreak/>
         <w:t xml:space="preserve">תיאור הגרף </w:t>
       </w:r>
       <w:r>
@@ -7529,7 +9232,7 @@
     </w:p>
     <w:p>
       <w:pPr>
-        <w:pStyle w:val="a3"/>
+        <w:pStyle w:val="ListParagraph"/>
         <w:numPr>
           <w:ilvl w:val="0"/>
           <w:numId w:val="1"/>
@@ -7769,7 +9472,7 @@
     </w:p>
     <w:p>
       <w:pPr>
-        <w:pStyle w:val="a3"/>
+        <w:pStyle w:val="ListParagraph"/>
         <w:numPr>
           <w:ilvl w:val="0"/>
           <w:numId w:val="1"/>
@@ -8074,7 +9777,7 @@
     </w:p>
     <w:p>
       <w:pPr>
-        <w:pStyle w:val="a3"/>
+        <w:pStyle w:val="ListParagraph"/>
         <w:numPr>
           <w:ilvl w:val="0"/>
           <w:numId w:val="1"/>
@@ -9700,27 +11403,7 @@
           <w:szCs w:val="24"/>
           <w:rtl/>
         </w:rPr>
-        <w:t xml:space="preserve"> אחרת, </w:t>
-      </w:r>
-      <w:proofErr w:type="spellStart"/>
-      <w:r>
-        <w:rPr>
-          <w:rFonts w:asciiTheme="majorBidi" w:eastAsiaTheme="minorEastAsia" w:hAnsiTheme="majorBidi" w:cstheme="majorBidi" w:hint="cs"/>
-          <w:sz w:val="24"/>
-          <w:szCs w:val="24"/>
-          <w:rtl/>
-        </w:rPr>
-        <w:t>בה"כ</w:t>
-      </w:r>
-      <w:proofErr w:type="spellEnd"/>
-      <w:r>
-        <w:rPr>
-          <w:rFonts w:asciiTheme="majorBidi" w:eastAsiaTheme="minorEastAsia" w:hAnsiTheme="majorBidi" w:cstheme="majorBidi" w:hint="cs"/>
-          <w:sz w:val="24"/>
-          <w:szCs w:val="24"/>
-          <w:rtl/>
-        </w:rPr>
-        <w:t xml:space="preserve"> השורש שואל עבור </w:t>
+        <w:t xml:space="preserve"> אחרת, בה"כ השורש שואל עבור </w:t>
       </w:r>
       <m:oMath>
         <m:sSub>
@@ -10961,27 +12644,15 @@
         </w:rPr>
         <w:br/>
       </w:r>
-      <w:proofErr w:type="spellStart"/>
-      <w:r>
-        <w:rPr>
-          <w:rFonts w:asciiTheme="majorBidi" w:eastAsiaTheme="minorEastAsia" w:hAnsiTheme="majorBidi" w:cstheme="majorBidi" w:hint="cs"/>
-          <w:i/>
-          <w:sz w:val="24"/>
-          <w:szCs w:val="24"/>
-          <w:rtl/>
-        </w:rPr>
-        <w:t>איטרציה</w:t>
-      </w:r>
-      <w:proofErr w:type="spellEnd"/>
-      <w:r>
-        <w:rPr>
-          <w:rFonts w:asciiTheme="majorBidi" w:eastAsiaTheme="minorEastAsia" w:hAnsiTheme="majorBidi" w:cstheme="majorBidi" w:hint="cs"/>
-          <w:i/>
-          <w:sz w:val="24"/>
-          <w:szCs w:val="24"/>
-          <w:rtl/>
-        </w:rPr>
-        <w:t xml:space="preserve"> ראשונה (עומק </w:t>
+      <w:r>
+        <w:rPr>
+          <w:rFonts w:asciiTheme="majorBidi" w:eastAsiaTheme="minorEastAsia" w:hAnsiTheme="majorBidi" w:cstheme="majorBidi" w:hint="cs"/>
+          <w:i/>
+          <w:sz w:val="24"/>
+          <w:szCs w:val="24"/>
+          <w:rtl/>
+        </w:rPr>
+        <w:t xml:space="preserve">איטרציה ראשונה (עומק </w:t>
       </w:r>
       <w:r>
         <w:rPr>
@@ -11602,7 +13273,6 @@
           <w:szCs w:val="24"/>
         </w:rPr>
       </w:pPr>
-      <w:proofErr w:type="spellStart"/>
       <w:r>
         <w:rPr>
           <w:rFonts w:asciiTheme="majorBidi" w:eastAsiaTheme="minorEastAsia" w:hAnsiTheme="majorBidi" w:cs="Times New Roman" w:hint="cs"/>
@@ -11610,22 +13280,12 @@
           <w:szCs w:val="24"/>
           <w:rtl/>
         </w:rPr>
-        <w:t>איטרציה</w:t>
-      </w:r>
-      <w:proofErr w:type="spellEnd"/>
-      <w:r>
-        <w:rPr>
-          <w:rFonts w:asciiTheme="majorBidi" w:eastAsiaTheme="minorEastAsia" w:hAnsiTheme="majorBidi" w:cs="Times New Roman" w:hint="cs"/>
-          <w:sz w:val="24"/>
-          <w:szCs w:val="24"/>
-          <w:rtl/>
-        </w:rPr>
-        <w:t xml:space="preserve"> שניה (עומק 1):</w:t>
+        <w:t>איטרציה שניה (עומק 1):</w:t>
       </w:r>
     </w:p>
     <w:p>
       <w:pPr>
-        <w:pStyle w:val="a3"/>
+        <w:pStyle w:val="ListParagraph"/>
         <w:numPr>
           <w:ilvl w:val="0"/>
           <w:numId w:val="2"/>
@@ -12290,7 +13950,7 @@
     </w:p>
     <w:p>
       <w:pPr>
-        <w:pStyle w:val="a3"/>
+        <w:pStyle w:val="ListParagraph"/>
         <w:numPr>
           <w:ilvl w:val="0"/>
           <w:numId w:val="2"/>
@@ -12442,27 +14102,15 @@
           <w:rtl/>
         </w:rPr>
       </w:pPr>
-      <w:proofErr w:type="spellStart"/>
-      <w:r>
-        <w:rPr>
-          <w:rFonts w:asciiTheme="majorBidi" w:eastAsiaTheme="minorEastAsia" w:hAnsiTheme="majorBidi" w:cstheme="majorBidi" w:hint="cs"/>
-          <w:i/>
-          <w:sz w:val="24"/>
-          <w:szCs w:val="24"/>
-          <w:rtl/>
-        </w:rPr>
-        <w:t>איטרציה</w:t>
-      </w:r>
-      <w:proofErr w:type="spellEnd"/>
-      <w:r>
-        <w:rPr>
-          <w:rFonts w:asciiTheme="majorBidi" w:eastAsiaTheme="minorEastAsia" w:hAnsiTheme="majorBidi" w:cstheme="majorBidi" w:hint="cs"/>
-          <w:i/>
-          <w:sz w:val="24"/>
-          <w:szCs w:val="24"/>
-          <w:rtl/>
-        </w:rPr>
-        <w:t xml:space="preserve"> </w:t>
+      <w:r>
+        <w:rPr>
+          <w:rFonts w:asciiTheme="majorBidi" w:eastAsiaTheme="minorEastAsia" w:hAnsiTheme="majorBidi" w:cstheme="majorBidi" w:hint="cs"/>
+          <w:i/>
+          <w:sz w:val="24"/>
+          <w:szCs w:val="24"/>
+          <w:rtl/>
+        </w:rPr>
+        <w:t xml:space="preserve">איטרציה </w:t>
       </w:r>
       <w:r>
         <w:rPr>
@@ -12497,7 +14145,7 @@
     </w:p>
     <w:p>
       <w:pPr>
-        <w:pStyle w:val="a3"/>
+        <w:pStyle w:val="ListParagraph"/>
         <w:numPr>
           <w:ilvl w:val="0"/>
           <w:numId w:val="2"/>
@@ -14153,7 +15801,7 @@
       <w:pPr>
         <w:bidi/>
         <w:rPr>
-          <w:rFonts w:asciiTheme="majorBidi" w:eastAsiaTheme="minorEastAsia" w:hAnsiTheme="majorBidi" w:cstheme="majorBidi" w:hint="cs"/>
+          <w:rFonts w:asciiTheme="majorBidi" w:eastAsiaTheme="minorEastAsia" w:hAnsiTheme="majorBidi" w:cstheme="majorBidi"/>
           <w:i/>
           <w:sz w:val="24"/>
           <w:szCs w:val="24"/>
@@ -18076,7 +19724,7 @@
     </w:p>
     <w:p>
       <w:pPr>
-        <w:pStyle w:val="a3"/>
+        <w:pStyle w:val="ListParagraph"/>
         <w:numPr>
           <w:ilvl w:val="0"/>
           <w:numId w:val="2"/>
@@ -19481,18 +21129,18 @@
     <w:lsdException w:name="Unresolved Mention" w:semiHidden="1" w:unhideWhenUsed="1"/>
     <w:lsdException w:name="Smart Link" w:semiHidden="1" w:unhideWhenUsed="1"/>
   </w:latentStyles>
-  <w:style w:type="paragraph" w:default="1" w:styleId="a">
+  <w:style w:type="paragraph" w:default="1" w:styleId="Normal">
     <w:name w:val="Normal"/>
     <w:qFormat/>
     <w:rsid w:val="00FA5ADE"/>
   </w:style>
-  <w:style w:type="character" w:default="1" w:styleId="a0">
+  <w:style w:type="character" w:default="1" w:styleId="DefaultParagraphFont">
     <w:name w:val="Default Paragraph Font"/>
     <w:uiPriority w:val="1"/>
     <w:semiHidden/>
     <w:unhideWhenUsed/>
   </w:style>
-  <w:style w:type="table" w:default="1" w:styleId="a1">
+  <w:style w:type="table" w:default="1" w:styleId="TableNormal">
     <w:name w:val="Normal Table"/>
     <w:uiPriority w:val="99"/>
     <w:semiHidden/>
@@ -19507,15 +21155,15 @@
       </w:tblCellMar>
     </w:tblPr>
   </w:style>
-  <w:style w:type="numbering" w:default="1" w:styleId="a2">
+  <w:style w:type="numbering" w:default="1" w:styleId="NoList">
     <w:name w:val="No List"/>
     <w:uiPriority w:val="99"/>
     <w:semiHidden/>
     <w:unhideWhenUsed/>
   </w:style>
-  <w:style w:type="paragraph" w:styleId="a3">
+  <w:style w:type="paragraph" w:styleId="ListParagraph">
     <w:name w:val="List Paragraph"/>
-    <w:basedOn w:val="a"/>
+    <w:basedOn w:val="Normal"/>
     <w:uiPriority w:val="34"/>
     <w:qFormat/>
     <w:rsid w:val="00A06BF0"/>
@@ -19524,9 +21172,9 @@
       <w:contextualSpacing/>
     </w:pPr>
   </w:style>
-  <w:style w:type="character" w:styleId="a4">
+  <w:style w:type="character" w:styleId="PlaceholderText">
     <w:name w:val="Placeholder Text"/>
-    <w:basedOn w:val="a0"/>
+    <w:basedOn w:val="DefaultParagraphFont"/>
     <w:uiPriority w:val="99"/>
     <w:semiHidden/>
     <w:rsid w:val="00A06BF0"/>

</xml_diff>

<commit_message>
refactor word doc. that's a wrap!!
</commit_message>
<xml_diff>
--- a/ass3/answers.docx
+++ b/ass3/answers.docx
@@ -74,8 +74,21 @@
           <w:szCs w:val="28"/>
           <w:rtl/>
         </w:rPr>
-        <w:t>מגישים: רעי וייס-ליפשיץ ועומרי אטל</w:t>
-      </w:r>
+        <w:t xml:space="preserve">מגישים: רעי וייס-ליפשיץ ועומרי </w:t>
+      </w:r>
+      <w:proofErr w:type="spellStart"/>
+      <w:r>
+        <w:rPr>
+          <w:rFonts w:asciiTheme="majorBidi" w:hAnsiTheme="majorBidi" w:cstheme="majorBidi" w:hint="cs"/>
+          <w:b/>
+          <w:bCs/>
+          <w:sz w:val="28"/>
+          <w:szCs w:val="28"/>
+          <w:rtl/>
+        </w:rPr>
+        <w:t>אטל</w:t>
+      </w:r>
+      <w:proofErr w:type="spellEnd"/>
     </w:p>
     <w:p>
       <w:pPr>
@@ -378,7 +391,6 @@
     </w:p>
     <w:p>
       <w:pPr>
-        <w:jc w:val="right"/>
         <w:rPr>
           <w:rFonts w:asciiTheme="majorBidi" w:hAnsiTheme="majorBidi" w:cstheme="majorBidi"/>
           <w:sz w:val="24"/>
@@ -394,25 +406,15 @@
           <w:rFonts w:asciiTheme="majorBidi" w:hAnsiTheme="majorBidi" w:cstheme="majorBidi"/>
           <w:sz w:val="24"/>
           <w:szCs w:val="24"/>
+          <w:u w:val="single"/>
           <w:rtl/>
         </w:rPr>
       </w:pPr>
-    </w:p>
-    <w:p>
-      <w:pPr>
-        <w:jc w:val="right"/>
-        <w:rPr>
-          <w:rFonts w:asciiTheme="majorBidi" w:hAnsiTheme="majorBidi" w:cstheme="majorBidi"/>
-          <w:sz w:val="24"/>
-          <w:szCs w:val="24"/>
-          <w:u w:val="single"/>
-          <w:rtl/>
-        </w:rPr>
-      </w:pPr>
       <w:r>
         <w:rPr>
           <w:noProof/>
         </w:rPr>
+        <w:lastRenderedPageBreak/>
         <w:drawing>
           <wp:anchor distT="0" distB="0" distL="114300" distR="114300" simplePos="0" relativeHeight="251660288" behindDoc="0" locked="0" layoutInCell="1" allowOverlap="1" wp14:anchorId="17BF49F1" wp14:editId="28F069A6">
             <wp:simplePos x="0" y="0"/>
@@ -2346,7 +2348,6 @@
           <w:i/>
           <w:sz w:val="24"/>
           <w:szCs w:val="24"/>
-          <w:rtl/>
         </w:rPr>
       </w:pPr>
       <w:r>
@@ -2375,7 +2376,27 @@
           <w:szCs w:val="24"/>
           <w:rtl/>
         </w:rPr>
-        <w:t xml:space="preserve"> שחושב בשני המקרים הוא כ-</w:t>
+        <w:t xml:space="preserve"> שחושב בשני המקרים ה</w:t>
+      </w:r>
+      <w:proofErr w:type="spellStart"/>
+      <w:r>
+        <w:rPr>
+          <w:rFonts w:asciiTheme="majorBidi" w:eastAsiaTheme="minorEastAsia" w:hAnsiTheme="majorBidi" w:cstheme="majorBidi" w:hint="cs"/>
+          <w:sz w:val="24"/>
+          <w:szCs w:val="24"/>
+          <w:rtl/>
+        </w:rPr>
+        <w:t>וא</w:t>
+      </w:r>
+      <w:proofErr w:type="spellEnd"/>
+      <w:r>
+        <w:rPr>
+          <w:rFonts w:asciiTheme="majorBidi" w:eastAsiaTheme="minorEastAsia" w:hAnsiTheme="majorBidi" w:cstheme="majorBidi" w:hint="cs"/>
+          <w:sz w:val="24"/>
+          <w:szCs w:val="24"/>
+          <w:rtl/>
+        </w:rPr>
+        <w:t xml:space="preserve"> כ-</w:t>
       </w:r>
       <m:oMath>
         <m:r>
@@ -2722,9 +2743,10 @@
     </w:p>
     <w:p>
       <w:pPr>
-        <w:jc w:val="right"/>
-        <w:rPr>
-          <w:rFonts w:asciiTheme="majorBidi" w:hAnsiTheme="majorBidi" w:cstheme="majorBidi"/>
+        <w:bidi/>
+        <w:rPr>
+          <w:rFonts w:asciiTheme="majorBidi" w:eastAsiaTheme="minorEastAsia" w:hAnsiTheme="majorBidi" w:cstheme="majorBidi" w:hint="cs"/>
+          <w:i/>
           <w:sz w:val="24"/>
           <w:szCs w:val="24"/>
           <w:rtl/>
@@ -2736,91 +2758,6 @@
         <w:jc w:val="right"/>
         <w:rPr>
           <w:rFonts w:asciiTheme="majorBidi" w:hAnsiTheme="majorBidi" w:cstheme="majorBidi"/>
-          <w:sz w:val="24"/>
-          <w:szCs w:val="24"/>
-          <w:rtl/>
-        </w:rPr>
-      </w:pPr>
-    </w:p>
-    <w:p>
-      <w:pPr>
-        <w:jc w:val="right"/>
-        <w:rPr>
-          <w:rFonts w:asciiTheme="majorBidi" w:hAnsiTheme="majorBidi" w:cstheme="majorBidi"/>
-          <w:sz w:val="24"/>
-          <w:szCs w:val="24"/>
-          <w:rtl/>
-        </w:rPr>
-      </w:pPr>
-    </w:p>
-    <w:p>
-      <w:pPr>
-        <w:jc w:val="right"/>
-        <w:rPr>
-          <w:rFonts w:asciiTheme="majorBidi" w:hAnsiTheme="majorBidi" w:cstheme="majorBidi"/>
-          <w:sz w:val="24"/>
-          <w:szCs w:val="24"/>
-          <w:rtl/>
-        </w:rPr>
-      </w:pPr>
-    </w:p>
-    <w:p>
-      <w:pPr>
-        <w:jc w:val="right"/>
-        <w:rPr>
-          <w:rFonts w:asciiTheme="majorBidi" w:hAnsiTheme="majorBidi" w:cstheme="majorBidi"/>
-          <w:sz w:val="24"/>
-          <w:szCs w:val="24"/>
-          <w:rtl/>
-        </w:rPr>
-      </w:pPr>
-    </w:p>
-    <w:p>
-      <w:pPr>
-        <w:jc w:val="right"/>
-        <w:rPr>
-          <w:rFonts w:asciiTheme="majorBidi" w:hAnsiTheme="majorBidi" w:cstheme="majorBidi"/>
-          <w:sz w:val="24"/>
-          <w:szCs w:val="24"/>
-          <w:rtl/>
-        </w:rPr>
-      </w:pPr>
-    </w:p>
-    <w:p>
-      <w:pPr>
-        <w:jc w:val="right"/>
-        <w:rPr>
-          <w:rFonts w:asciiTheme="majorBidi" w:hAnsiTheme="majorBidi" w:cstheme="majorBidi"/>
-          <w:sz w:val="24"/>
-          <w:szCs w:val="24"/>
-          <w:rtl/>
-        </w:rPr>
-      </w:pPr>
-    </w:p>
-    <w:p>
-      <w:pPr>
-        <w:rPr>
-          <w:rFonts w:asciiTheme="majorBidi" w:hAnsiTheme="majorBidi" w:cstheme="majorBidi"/>
-          <w:sz w:val="28"/>
-          <w:szCs w:val="28"/>
-          <w:rtl/>
-        </w:rPr>
-      </w:pPr>
-      <w:r>
-        <w:rPr>
-          <w:rFonts w:asciiTheme="majorBidi" w:hAnsiTheme="majorBidi" w:cstheme="majorBidi"/>
-          <w:sz w:val="28"/>
-          <w:szCs w:val="28"/>
-          <w:rtl/>
-        </w:rPr>
-        <w:br w:type="page"/>
-      </w:r>
-    </w:p>
-    <w:p>
-      <w:pPr>
-        <w:bidi/>
-        <w:rPr>
-          <w:rFonts w:asciiTheme="majorBidi" w:hAnsiTheme="majorBidi" w:cstheme="majorBidi"/>
           <w:sz w:val="28"/>
           <w:szCs w:val="28"/>
           <w:rtl/>
@@ -2834,7 +2771,6 @@
           <w:u w:val="single"/>
           <w:rtl/>
         </w:rPr>
-        <w:lastRenderedPageBreak/>
         <w:t>שאלה 3</w:t>
       </w:r>
     </w:p>
@@ -5869,9 +5805,21 @@
           <w:i/>
           <w:sz w:val="24"/>
           <w:szCs w:val="24"/>
-          <w:rtl/>
+          <w:u w:val="single"/>
         </w:rPr>
       </w:pPr>
+    </w:p>
+    <w:p>
+      <w:pPr>
+        <w:bidi/>
+        <w:rPr>
+          <w:rFonts w:asciiTheme="majorBidi" w:eastAsiaTheme="minorEastAsia" w:hAnsiTheme="majorBidi" w:cstheme="majorBidi"/>
+          <w:i/>
+          <w:sz w:val="24"/>
+          <w:szCs w:val="24"/>
+          <w:rtl/>
+        </w:rPr>
+      </w:pPr>
       <w:r>
         <w:rPr>
           <w:rFonts w:asciiTheme="majorBidi" w:eastAsiaTheme="minorEastAsia" w:hAnsiTheme="majorBidi" w:cstheme="majorBidi" w:hint="cs"/>
@@ -5881,6 +5829,7 @@
           <w:u w:val="single"/>
           <w:rtl/>
         </w:rPr>
+        <w:lastRenderedPageBreak/>
         <w:t>סעיף ב</w:t>
       </w:r>
     </w:p>
@@ -6422,7 +6371,29 @@
           <w:szCs w:val="24"/>
           <w:rtl/>
         </w:rPr>
-        <w:t xml:space="preserve"> מכיל רק קואורדינטה אחת שהיא לא 0, בה"כ </w:t>
+        <w:t xml:space="preserve"> מכיל רק קואורדינטה אחת שהיא לא 0, </w:t>
+      </w:r>
+      <w:proofErr w:type="spellStart"/>
+      <w:r>
+        <w:rPr>
+          <w:rFonts w:asciiTheme="majorBidi" w:eastAsiaTheme="minorEastAsia" w:hAnsiTheme="majorBidi" w:cstheme="majorBidi" w:hint="cs"/>
+          <w:i/>
+          <w:sz w:val="24"/>
+          <w:szCs w:val="24"/>
+          <w:rtl/>
+        </w:rPr>
+        <w:t>בה"כ</w:t>
+      </w:r>
+      <w:proofErr w:type="spellEnd"/>
+      <w:r>
+        <w:rPr>
+          <w:rFonts w:asciiTheme="majorBidi" w:eastAsiaTheme="minorEastAsia" w:hAnsiTheme="majorBidi" w:cstheme="majorBidi" w:hint="cs"/>
+          <w:i/>
+          <w:sz w:val="24"/>
+          <w:szCs w:val="24"/>
+          <w:rtl/>
+        </w:rPr>
+        <w:t xml:space="preserve"> </w:t>
       </w:r>
       <m:oMath>
         <m:sSub>
@@ -6710,7 +6681,29 @@
           <w:szCs w:val="24"/>
           <w:rtl/>
         </w:rPr>
-        <w:t xml:space="preserve"> מכיל שתי קואורדינטות שהן לא 0, בה"כ </w:t>
+        <w:t xml:space="preserve"> מכיל שתי קואורדינטות שהן לא 0, </w:t>
+      </w:r>
+      <w:proofErr w:type="spellStart"/>
+      <w:r>
+        <w:rPr>
+          <w:rFonts w:asciiTheme="majorBidi" w:eastAsiaTheme="minorEastAsia" w:hAnsiTheme="majorBidi" w:cstheme="majorBidi" w:hint="cs"/>
+          <w:i/>
+          <w:sz w:val="24"/>
+          <w:szCs w:val="24"/>
+          <w:rtl/>
+        </w:rPr>
+        <w:t>בה"כ</w:t>
+      </w:r>
+      <w:proofErr w:type="spellEnd"/>
+      <w:r>
+        <w:rPr>
+          <w:rFonts w:asciiTheme="majorBidi" w:eastAsiaTheme="minorEastAsia" w:hAnsiTheme="majorBidi" w:cstheme="majorBidi" w:hint="cs"/>
+          <w:i/>
+          <w:sz w:val="24"/>
+          <w:szCs w:val="24"/>
+          <w:rtl/>
+        </w:rPr>
+        <w:t xml:space="preserve"> </w:t>
       </w:r>
       <m:oMath>
         <m:sSub>
@@ -8163,25 +8156,49 @@
         </w:rPr>
         <w:t xml:space="preserve">בלבד </w:t>
       </w:r>
-      <w:r>
-        <w:rPr>
-          <w:rFonts w:asciiTheme="majorBidi" w:eastAsiaTheme="minorEastAsia" w:hAnsiTheme="majorBidi" w:cstheme="majorBidi" w:hint="cs"/>
-          <w:i/>
-          <w:sz w:val="24"/>
-          <w:szCs w:val="24"/>
-          <w:rtl/>
-        </w:rPr>
-        <w:t xml:space="preserve">מהקוארדינטות חיובית, </w:t>
-      </w:r>
-      <w:r>
-        <w:rPr>
-          <w:rFonts w:asciiTheme="majorBidi" w:eastAsiaTheme="minorEastAsia" w:hAnsiTheme="majorBidi" w:cstheme="majorBidi" w:hint="cs"/>
-          <w:i/>
-          <w:sz w:val="24"/>
-          <w:szCs w:val="24"/>
-          <w:rtl/>
-        </w:rPr>
-        <w:t xml:space="preserve">בה"כ </w:t>
+      <w:proofErr w:type="spellStart"/>
+      <w:r>
+        <w:rPr>
+          <w:rFonts w:asciiTheme="majorBidi" w:eastAsiaTheme="minorEastAsia" w:hAnsiTheme="majorBidi" w:cstheme="majorBidi" w:hint="cs"/>
+          <w:i/>
+          <w:sz w:val="24"/>
+          <w:szCs w:val="24"/>
+          <w:rtl/>
+        </w:rPr>
+        <w:t>מהקוארדינטות</w:t>
+      </w:r>
+      <w:proofErr w:type="spellEnd"/>
+      <w:r>
+        <w:rPr>
+          <w:rFonts w:asciiTheme="majorBidi" w:eastAsiaTheme="minorEastAsia" w:hAnsiTheme="majorBidi" w:cstheme="majorBidi" w:hint="cs"/>
+          <w:i/>
+          <w:sz w:val="24"/>
+          <w:szCs w:val="24"/>
+          <w:rtl/>
+        </w:rPr>
+        <w:t xml:space="preserve"> חיובית, </w:t>
+      </w:r>
+      <w:proofErr w:type="spellStart"/>
+      <w:r>
+        <w:rPr>
+          <w:rFonts w:asciiTheme="majorBidi" w:eastAsiaTheme="minorEastAsia" w:hAnsiTheme="majorBidi" w:cstheme="majorBidi" w:hint="cs"/>
+          <w:i/>
+          <w:sz w:val="24"/>
+          <w:szCs w:val="24"/>
+          <w:rtl/>
+        </w:rPr>
+        <w:t>בה"כ</w:t>
+      </w:r>
+      <w:proofErr w:type="spellEnd"/>
+      <w:r>
+        <w:rPr>
+          <w:rFonts w:asciiTheme="majorBidi" w:eastAsiaTheme="minorEastAsia" w:hAnsiTheme="majorBidi" w:cstheme="majorBidi" w:hint="cs"/>
+          <w:i/>
+          <w:sz w:val="24"/>
+          <w:szCs w:val="24"/>
+          <w:rtl/>
+        </w:rPr>
+        <w:t xml:space="preserve"> </w:t>
       </w:r>
       <m:oMath>
         <m:sSub>
@@ -9081,7 +9098,6 @@
           <w:szCs w:val="24"/>
           <w:rtl/>
         </w:rPr>
-        <w:lastRenderedPageBreak/>
         <w:t xml:space="preserve">כעת נגדיר את מבנה רשת הנוירונים ונראה שקיימת היפותזה כנדרש. </w:t>
       </w:r>
     </w:p>
@@ -10781,6 +10797,17 @@
           <w:sz w:val="28"/>
           <w:szCs w:val="28"/>
           <w:u w:val="single"/>
+        </w:rPr>
+      </w:pPr>
+    </w:p>
+    <w:p>
+      <w:pPr>
+        <w:bidi/>
+        <w:rPr>
+          <w:rFonts w:asciiTheme="majorBidi" w:hAnsiTheme="majorBidi" w:cstheme="majorBidi"/>
+          <w:sz w:val="28"/>
+          <w:szCs w:val="28"/>
+          <w:u w:val="single"/>
           <w:rtl/>
         </w:rPr>
       </w:pPr>
@@ -10792,6 +10819,7 @@
           <w:u w:val="single"/>
           <w:rtl/>
         </w:rPr>
+        <w:lastRenderedPageBreak/>
         <w:t>שאלה 4</w:t>
       </w:r>
     </w:p>
@@ -11295,7 +11323,27 @@
           <w:szCs w:val="24"/>
           <w:rtl/>
         </w:rPr>
-        <w:t xml:space="preserve"> אחרת, בה"כ השורש שואל עבור </w:t>
+        <w:t xml:space="preserve"> אחרת, </w:t>
+      </w:r>
+      <w:proofErr w:type="spellStart"/>
+      <w:r>
+        <w:rPr>
+          <w:rFonts w:asciiTheme="majorBidi" w:eastAsiaTheme="minorEastAsia" w:hAnsiTheme="majorBidi" w:cstheme="majorBidi" w:hint="cs"/>
+          <w:sz w:val="24"/>
+          <w:szCs w:val="24"/>
+          <w:rtl/>
+        </w:rPr>
+        <w:t>בה"כ</w:t>
+      </w:r>
+      <w:proofErr w:type="spellEnd"/>
+      <w:r>
+        <w:rPr>
+          <w:rFonts w:asciiTheme="majorBidi" w:eastAsiaTheme="minorEastAsia" w:hAnsiTheme="majorBidi" w:cstheme="majorBidi" w:hint="cs"/>
+          <w:sz w:val="24"/>
+          <w:szCs w:val="24"/>
+          <w:rtl/>
+        </w:rPr>
+        <w:t xml:space="preserve"> השורש שואל עבור </w:t>
       </w:r>
       <m:oMath>
         <m:sSub>
@@ -11340,14 +11388,25 @@
         </w:rPr>
         <w:t>, מכיוון שבמדגם כל דוגמה מופיעה לפחות פעם אחת, אז ש</w:t>
       </w:r>
-      <w:r>
-        <w:rPr>
-          <w:rFonts w:asciiTheme="majorBidi" w:eastAsiaTheme="minorEastAsia" w:hAnsiTheme="majorBidi" w:cstheme="majorBidi" w:hint="cs"/>
-          <w:sz w:val="24"/>
-          <w:szCs w:val="24"/>
-          <w:rtl/>
-        </w:rPr>
-        <w:t xml:space="preserve">תי </w:t>
+      <w:proofErr w:type="spellStart"/>
+      <w:r>
+        <w:rPr>
+          <w:rFonts w:asciiTheme="majorBidi" w:eastAsiaTheme="minorEastAsia" w:hAnsiTheme="majorBidi" w:cstheme="majorBidi" w:hint="cs"/>
+          <w:sz w:val="24"/>
+          <w:szCs w:val="24"/>
+          <w:rtl/>
+        </w:rPr>
+        <w:t>תי</w:t>
+      </w:r>
+      <w:proofErr w:type="spellEnd"/>
+      <w:r>
+        <w:rPr>
+          <w:rFonts w:asciiTheme="majorBidi" w:eastAsiaTheme="minorEastAsia" w:hAnsiTheme="majorBidi" w:cstheme="majorBidi" w:hint="cs"/>
+          <w:sz w:val="24"/>
+          <w:szCs w:val="24"/>
+          <w:rtl/>
+        </w:rPr>
+        <w:t xml:space="preserve"> </w:t>
       </w:r>
       <w:r>
         <w:rPr>
@@ -12536,15 +12595,27 @@
         </w:rPr>
         <w:br/>
       </w:r>
-      <w:r>
-        <w:rPr>
-          <w:rFonts w:asciiTheme="majorBidi" w:eastAsiaTheme="minorEastAsia" w:hAnsiTheme="majorBidi" w:cstheme="majorBidi" w:hint="cs"/>
-          <w:i/>
-          <w:sz w:val="24"/>
-          <w:szCs w:val="24"/>
-          <w:rtl/>
-        </w:rPr>
-        <w:t xml:space="preserve">איטרציה ראשונה (עומק </w:t>
+      <w:proofErr w:type="spellStart"/>
+      <w:r>
+        <w:rPr>
+          <w:rFonts w:asciiTheme="majorBidi" w:eastAsiaTheme="minorEastAsia" w:hAnsiTheme="majorBidi" w:cstheme="majorBidi" w:hint="cs"/>
+          <w:i/>
+          <w:sz w:val="24"/>
+          <w:szCs w:val="24"/>
+          <w:rtl/>
+        </w:rPr>
+        <w:t>איטרציה</w:t>
+      </w:r>
+      <w:proofErr w:type="spellEnd"/>
+      <w:r>
+        <w:rPr>
+          <w:rFonts w:asciiTheme="majorBidi" w:eastAsiaTheme="minorEastAsia" w:hAnsiTheme="majorBidi" w:cstheme="majorBidi" w:hint="cs"/>
+          <w:i/>
+          <w:sz w:val="24"/>
+          <w:szCs w:val="24"/>
+          <w:rtl/>
+        </w:rPr>
+        <w:t xml:space="preserve"> ראשונה (עומק </w:t>
       </w:r>
       <w:r>
         <w:rPr>
@@ -12586,7 +12657,6 @@
               <w:sz w:val="24"/>
               <w:szCs w:val="24"/>
             </w:rPr>
-            <w:lastRenderedPageBreak/>
             <m:t>er</m:t>
           </m:r>
           <m:sSub>
@@ -13165,6 +13235,7 @@
           <w:szCs w:val="24"/>
         </w:rPr>
       </w:pPr>
+      <w:proofErr w:type="spellStart"/>
       <w:r>
         <w:rPr>
           <w:rFonts w:asciiTheme="majorBidi" w:eastAsiaTheme="minorEastAsia" w:hAnsiTheme="majorBidi" w:cs="Times New Roman" w:hint="cs"/>
@@ -13172,7 +13243,17 @@
           <w:szCs w:val="24"/>
           <w:rtl/>
         </w:rPr>
-        <w:t>איטרציה שניה (עומק 1):</w:t>
+        <w:t>איטרציה</w:t>
+      </w:r>
+      <w:proofErr w:type="spellEnd"/>
+      <w:r>
+        <w:rPr>
+          <w:rFonts w:asciiTheme="majorBidi" w:eastAsiaTheme="minorEastAsia" w:hAnsiTheme="majorBidi" w:cs="Times New Roman" w:hint="cs"/>
+          <w:sz w:val="24"/>
+          <w:szCs w:val="24"/>
+          <w:rtl/>
+        </w:rPr>
+        <w:t xml:space="preserve"> שניה (עומק 1):</w:t>
       </w:r>
     </w:p>
     <w:p>
@@ -13739,6 +13820,7 @@
           <w:szCs w:val="24"/>
           <w:rtl/>
         </w:rPr>
+        <w:lastRenderedPageBreak/>
         <w:t xml:space="preserve">מכיוון ש- </w:t>
       </w:r>
       <m:oMath>
@@ -13864,7 +13946,29 @@
           <w:szCs w:val="24"/>
           <w:rtl/>
         </w:rPr>
-        <w:t>מגיעים לשלב 2 של האלגוריתם ומחזירים לייבל 1 או 0</w:t>
+        <w:t xml:space="preserve">מגיעים לשלב 2 של האלגוריתם ומחזירים </w:t>
+      </w:r>
+      <w:proofErr w:type="spellStart"/>
+      <w:r>
+        <w:rPr>
+          <w:rFonts w:asciiTheme="majorBidi" w:eastAsiaTheme="minorEastAsia" w:hAnsiTheme="majorBidi" w:cstheme="majorBidi" w:hint="cs"/>
+          <w:i/>
+          <w:sz w:val="24"/>
+          <w:szCs w:val="24"/>
+          <w:rtl/>
+        </w:rPr>
+        <w:t>לייבל</w:t>
+      </w:r>
+      <w:proofErr w:type="spellEnd"/>
+      <w:r>
+        <w:rPr>
+          <w:rFonts w:asciiTheme="majorBidi" w:eastAsiaTheme="minorEastAsia" w:hAnsiTheme="majorBidi" w:cstheme="majorBidi" w:hint="cs"/>
+          <w:i/>
+          <w:sz w:val="24"/>
+          <w:szCs w:val="24"/>
+          <w:rtl/>
+        </w:rPr>
+        <w:t xml:space="preserve"> 1 או 0</w:t>
       </w:r>
       <w:r>
         <w:rPr>
@@ -13972,15 +14076,27 @@
           <w:rtl/>
         </w:rPr>
       </w:pPr>
-      <w:r>
-        <w:rPr>
-          <w:rFonts w:asciiTheme="majorBidi" w:eastAsiaTheme="minorEastAsia" w:hAnsiTheme="majorBidi" w:cstheme="majorBidi" w:hint="cs"/>
-          <w:i/>
-          <w:sz w:val="24"/>
-          <w:szCs w:val="24"/>
-          <w:rtl/>
-        </w:rPr>
-        <w:t xml:space="preserve">איטרציה </w:t>
+      <w:proofErr w:type="spellStart"/>
+      <w:r>
+        <w:rPr>
+          <w:rFonts w:asciiTheme="majorBidi" w:eastAsiaTheme="minorEastAsia" w:hAnsiTheme="majorBidi" w:cstheme="majorBidi" w:hint="cs"/>
+          <w:i/>
+          <w:sz w:val="24"/>
+          <w:szCs w:val="24"/>
+          <w:rtl/>
+        </w:rPr>
+        <w:t>איטרציה</w:t>
+      </w:r>
+      <w:proofErr w:type="spellEnd"/>
+      <w:r>
+        <w:rPr>
+          <w:rFonts w:asciiTheme="majorBidi" w:eastAsiaTheme="minorEastAsia" w:hAnsiTheme="majorBidi" w:cstheme="majorBidi" w:hint="cs"/>
+          <w:i/>
+          <w:sz w:val="24"/>
+          <w:szCs w:val="24"/>
+          <w:rtl/>
+        </w:rPr>
+        <w:t xml:space="preserve"> </w:t>
       </w:r>
       <w:r>
         <w:rPr>
@@ -14355,30 +14471,6 @@
         </w:rPr>
         <w:t>.</w:t>
       </w:r>
-    </w:p>
-    <w:p>
-      <w:pPr>
-        <w:bidi/>
-        <w:rPr>
-          <w:rFonts w:asciiTheme="majorBidi" w:eastAsiaTheme="minorEastAsia" w:hAnsiTheme="majorBidi" w:cstheme="majorBidi"/>
-          <w:i/>
-          <w:sz w:val="24"/>
-          <w:szCs w:val="24"/>
-          <w:rtl/>
-        </w:rPr>
-      </w:pPr>
-    </w:p>
-    <w:p>
-      <w:pPr>
-        <w:bidi/>
-        <w:rPr>
-          <w:rFonts w:asciiTheme="majorBidi" w:eastAsiaTheme="minorEastAsia" w:hAnsiTheme="majorBidi" w:cstheme="majorBidi"/>
-          <w:i/>
-          <w:sz w:val="24"/>
-          <w:szCs w:val="24"/>
-          <w:rtl/>
-        </w:rPr>
-      </w:pPr>
     </w:p>
     <w:p>
       <w:pPr>
@@ -14977,7 +15069,6 @@
           <w:u w:val="single"/>
           <w:rtl/>
         </w:rPr>
-        <w:lastRenderedPageBreak/>
         <w:t>סעיף ב</w:t>
       </w:r>
     </w:p>
@@ -17437,21 +17528,61 @@
       <w:pPr>
         <w:bidi/>
         <w:rPr>
-          <w:rFonts w:ascii="Latin Modern Math" w:eastAsiaTheme="minorEastAsia" w:hAnsi="Latin Modern Math" w:cstheme="majorBidi"/>
-          <w:i/>
-          <w:sz w:val="28"/>
-          <w:szCs w:val="28"/>
-        </w:rPr>
-      </w:pPr>
-      <w:r>
-        <w:rPr>
-          <w:rFonts w:asciiTheme="majorBidi" w:eastAsiaTheme="minorEastAsia" w:hAnsiTheme="majorBidi" w:cstheme="majorBidi" w:hint="cs"/>
+          <w:rFonts w:asciiTheme="majorBidi" w:eastAsiaTheme="minorEastAsia" w:hAnsiTheme="majorBidi" w:cstheme="majorBidi"/>
           <w:i/>
           <w:sz w:val="28"/>
           <w:szCs w:val="28"/>
           <w:u w:val="single"/>
           <w:rtl/>
         </w:rPr>
+      </w:pPr>
+    </w:p>
+    <w:p>
+      <w:pPr>
+        <w:bidi/>
+        <w:rPr>
+          <w:rFonts w:asciiTheme="majorBidi" w:eastAsiaTheme="minorEastAsia" w:hAnsiTheme="majorBidi" w:cstheme="majorBidi"/>
+          <w:i/>
+          <w:sz w:val="28"/>
+          <w:szCs w:val="28"/>
+          <w:u w:val="single"/>
+          <w:rtl/>
+        </w:rPr>
+      </w:pPr>
+    </w:p>
+    <w:p>
+      <w:pPr>
+        <w:bidi/>
+        <w:rPr>
+          <w:rFonts w:asciiTheme="majorBidi" w:eastAsiaTheme="minorEastAsia" w:hAnsiTheme="majorBidi" w:cstheme="majorBidi"/>
+          <w:i/>
+          <w:sz w:val="28"/>
+          <w:szCs w:val="28"/>
+          <w:u w:val="single"/>
+          <w:rtl/>
+        </w:rPr>
+      </w:pPr>
+    </w:p>
+    <w:p>
+      <w:pPr>
+        <w:bidi/>
+        <w:rPr>
+          <w:rFonts w:ascii="Latin Modern Math" w:eastAsiaTheme="minorEastAsia" w:hAnsi="Latin Modern Math" w:cstheme="majorBidi"/>
+          <w:i/>
+          <w:sz w:val="28"/>
+          <w:szCs w:val="28"/>
+        </w:rPr>
+      </w:pPr>
+      <w:r>
+        <w:rPr>
+          <w:rFonts w:asciiTheme="majorBidi" w:eastAsiaTheme="minorEastAsia" w:hAnsiTheme="majorBidi" w:cstheme="majorBidi" w:hint="cs"/>
+          <w:i/>
+          <w:sz w:val="28"/>
+          <w:szCs w:val="28"/>
+          <w:u w:val="single"/>
+          <w:rtl/>
+        </w:rPr>
+        <w:lastRenderedPageBreak/>
         <w:t>שאלה 6</w:t>
       </w:r>
     </w:p>
@@ -18206,6 +18337,7 @@
         </w:rPr>
         <w:t>שימוש בפונקציה</w:t>
       </w:r>
+      <w:proofErr w:type="spellStart"/>
       <w:r>
         <w:rPr>
           <w:rFonts w:asciiTheme="majorBidi" w:eastAsiaTheme="minorEastAsia" w:hAnsiTheme="majorBidi" w:cstheme="majorBidi"/>
@@ -18215,6 +18347,7 @@
         </w:rPr>
         <w:t>numpy.linalg.eig</w:t>
       </w:r>
+      <w:proofErr w:type="spellEnd"/>
       <w:r>
         <w:rPr>
           <w:rFonts w:asciiTheme="majorBidi" w:eastAsiaTheme="minorEastAsia" w:hAnsiTheme="majorBidi" w:cstheme="majorBidi"/>
@@ -18232,8 +18365,20 @@
           <w:szCs w:val="24"/>
           <w:rtl/>
         </w:rPr>
-        <w:t xml:space="preserve"> בפייתון</w:t>
-      </w:r>
+        <w:t xml:space="preserve"> </w:t>
+      </w:r>
+      <w:proofErr w:type="spellStart"/>
+      <w:r>
+        <w:rPr>
+          <w:rFonts w:asciiTheme="majorBidi" w:eastAsiaTheme="minorEastAsia" w:hAnsiTheme="majorBidi" w:cstheme="majorBidi" w:hint="cs"/>
+          <w:i/>
+          <w:sz w:val="24"/>
+          <w:szCs w:val="24"/>
+          <w:rtl/>
+        </w:rPr>
+        <w:t>בפייתון</w:t>
+      </w:r>
+      <w:proofErr w:type="spellEnd"/>
       <w:r>
         <w:rPr>
           <w:rFonts w:asciiTheme="majorBidi" w:eastAsiaTheme="minorEastAsia" w:hAnsiTheme="majorBidi" w:cstheme="majorBidi" w:hint="cs"/>
@@ -18402,15 +18547,27 @@
         </w:rPr>
         <w:t xml:space="preserve"> </w:t>
       </w:r>
-      <w:r>
-        <w:rPr>
-          <w:rFonts w:asciiTheme="majorBidi" w:eastAsiaTheme="minorEastAsia" w:hAnsiTheme="majorBidi" w:cstheme="majorBidi" w:hint="cs"/>
-          <w:i/>
-          <w:sz w:val="24"/>
-          <w:szCs w:val="24"/>
-          <w:rtl/>
-        </w:rPr>
-        <w:t>הו"ע המתאימים לשני הע"ע הגדולים ביותר</w:t>
+      <w:proofErr w:type="spellStart"/>
+      <w:r>
+        <w:rPr>
+          <w:rFonts w:asciiTheme="majorBidi" w:eastAsiaTheme="minorEastAsia" w:hAnsiTheme="majorBidi" w:cstheme="majorBidi" w:hint="cs"/>
+          <w:i/>
+          <w:sz w:val="24"/>
+          <w:szCs w:val="24"/>
+          <w:rtl/>
+        </w:rPr>
+        <w:t>הו"ע</w:t>
+      </w:r>
+      <w:proofErr w:type="spellEnd"/>
+      <w:r>
+        <w:rPr>
+          <w:rFonts w:asciiTheme="majorBidi" w:eastAsiaTheme="minorEastAsia" w:hAnsiTheme="majorBidi" w:cstheme="majorBidi" w:hint="cs"/>
+          <w:i/>
+          <w:sz w:val="24"/>
+          <w:szCs w:val="24"/>
+          <w:rtl/>
+        </w:rPr>
+        <w:t xml:space="preserve"> המתאימים לשני הע"ע הגדולים ביותר</w:t>
       </w:r>
       <w:r>
         <w:rPr>
@@ -18471,6 +18628,7 @@
         </w:rPr>
         <w:t>שוב, נשתמש בפונקציה</w:t>
       </w:r>
+      <w:proofErr w:type="spellStart"/>
       <w:r>
         <w:rPr>
           <w:rFonts w:asciiTheme="majorBidi" w:eastAsiaTheme="minorEastAsia" w:hAnsiTheme="majorBidi" w:cstheme="majorBidi"/>
@@ -18480,6 +18638,7 @@
         </w:rPr>
         <w:t>numpy.linalg.eig</w:t>
       </w:r>
+      <w:proofErr w:type="spellEnd"/>
       <w:r>
         <w:rPr>
           <w:rFonts w:asciiTheme="majorBidi" w:eastAsiaTheme="minorEastAsia" w:hAnsiTheme="majorBidi" w:cstheme="majorBidi"/>
@@ -18499,15 +18658,27 @@
         </w:rPr>
         <w:t xml:space="preserve"> </w:t>
       </w:r>
-      <w:r>
-        <w:rPr>
-          <w:rFonts w:asciiTheme="majorBidi" w:eastAsiaTheme="minorEastAsia" w:hAnsiTheme="majorBidi" w:cstheme="majorBidi" w:hint="cs"/>
-          <w:i/>
-          <w:sz w:val="24"/>
-          <w:szCs w:val="24"/>
-          <w:rtl/>
-        </w:rPr>
-        <w:t>בפייתון ונקבל ש-</w:t>
+      <w:proofErr w:type="spellStart"/>
+      <w:r>
+        <w:rPr>
+          <w:rFonts w:asciiTheme="majorBidi" w:eastAsiaTheme="minorEastAsia" w:hAnsiTheme="majorBidi" w:cstheme="majorBidi" w:hint="cs"/>
+          <w:i/>
+          <w:sz w:val="24"/>
+          <w:szCs w:val="24"/>
+          <w:rtl/>
+        </w:rPr>
+        <w:t>בפייתון</w:t>
+      </w:r>
+      <w:proofErr w:type="spellEnd"/>
+      <w:r>
+        <w:rPr>
+          <w:rFonts w:asciiTheme="majorBidi" w:eastAsiaTheme="minorEastAsia" w:hAnsiTheme="majorBidi" w:cstheme="majorBidi" w:hint="cs"/>
+          <w:i/>
+          <w:sz w:val="24"/>
+          <w:szCs w:val="24"/>
+          <w:rtl/>
+        </w:rPr>
+        <w:t xml:space="preserve"> ונקבל ש-</w:t>
       </w:r>
     </w:p>
     <w:p>
@@ -19217,7 +19388,6 @@
           <w:szCs w:val="24"/>
           <w:rtl/>
         </w:rPr>
-        <w:lastRenderedPageBreak/>
         <w:t xml:space="preserve">נשתמש בנוסחה </w:t>
       </w:r>
       <m:oMath>
@@ -19840,15 +20010,68 @@
           <w:rtl/>
         </w:rPr>
       </w:pPr>
-      <w:r>
-        <w:rPr>
-          <w:rFonts w:asciiTheme="majorBidi" w:eastAsiaTheme="minorEastAsia" w:hAnsiTheme="majorBidi" w:cstheme="majorBidi" w:hint="cs"/>
+    </w:p>
+    <w:p>
+      <w:pPr>
+        <w:bidi/>
+        <w:rPr>
+          <w:rFonts w:asciiTheme="majorBidi" w:eastAsiaTheme="minorEastAsia" w:hAnsiTheme="majorBidi" w:cstheme="majorBidi"/>
           <w:i/>
           <w:sz w:val="28"/>
           <w:szCs w:val="28"/>
           <w:u w:val="single"/>
           <w:rtl/>
         </w:rPr>
+      </w:pPr>
+    </w:p>
+    <w:p>
+      <w:pPr>
+        <w:bidi/>
+        <w:rPr>
+          <w:rFonts w:asciiTheme="majorBidi" w:eastAsiaTheme="minorEastAsia" w:hAnsiTheme="majorBidi" w:cstheme="majorBidi"/>
+          <w:i/>
+          <w:sz w:val="28"/>
+          <w:szCs w:val="28"/>
+          <w:u w:val="single"/>
+          <w:rtl/>
+        </w:rPr>
+      </w:pPr>
+    </w:p>
+    <w:p>
+      <w:pPr>
+        <w:bidi/>
+        <w:rPr>
+          <w:rFonts w:asciiTheme="majorBidi" w:eastAsiaTheme="minorEastAsia" w:hAnsiTheme="majorBidi" w:cstheme="majorBidi"/>
+          <w:i/>
+          <w:sz w:val="28"/>
+          <w:szCs w:val="28"/>
+          <w:u w:val="single"/>
+          <w:rtl/>
+        </w:rPr>
+      </w:pPr>
+    </w:p>
+    <w:p>
+      <w:pPr>
+        <w:bidi/>
+        <w:rPr>
+          <w:rFonts w:asciiTheme="majorBidi" w:eastAsiaTheme="minorEastAsia" w:hAnsiTheme="majorBidi" w:cstheme="majorBidi"/>
+          <w:i/>
+          <w:sz w:val="28"/>
+          <w:szCs w:val="28"/>
+          <w:u w:val="single"/>
+          <w:rtl/>
+        </w:rPr>
+      </w:pPr>
+      <w:r>
+        <w:rPr>
+          <w:rFonts w:asciiTheme="majorBidi" w:eastAsiaTheme="minorEastAsia" w:hAnsiTheme="majorBidi" w:cstheme="majorBidi" w:hint="cs"/>
+          <w:i/>
+          <w:sz w:val="28"/>
+          <w:szCs w:val="28"/>
+          <w:u w:val="single"/>
+          <w:rtl/>
+        </w:rPr>
+        <w:lastRenderedPageBreak/>
         <w:t>שאלה 7</w:t>
       </w:r>
     </w:p>
@@ -20148,23 +20371,7 @@
             <w:sz w:val="24"/>
             <w:szCs w:val="24"/>
           </w:rPr>
-          <m:t>{700</m:t>
-        </m:r>
-        <m:r>
-          <w:rPr>
-            <w:rFonts w:ascii="Latin Modern Math" w:eastAsiaTheme="minorEastAsia" w:hAnsi="Latin Modern Math" w:cstheme="majorBidi"/>
-            <w:sz w:val="24"/>
-            <w:szCs w:val="24"/>
-          </w:rPr>
-          <m:t>7</m:t>
-        </m:r>
-        <m:r>
-          <w:rPr>
-            <w:rFonts w:ascii="Latin Modern Math" w:eastAsiaTheme="minorEastAsia" w:hAnsi="Latin Modern Math" w:cstheme="majorBidi"/>
-            <w:sz w:val="24"/>
-            <w:szCs w:val="24"/>
-          </w:rPr>
-          <m:t>}</m:t>
+          <m:t>{7007}</m:t>
         </m:r>
       </m:oMath>
       <w:r>
@@ -21213,23 +21420,7 @@
                     <w:sz w:val="24"/>
                     <w:szCs w:val="24"/>
                   </w:rPr>
-                  <m:t xml:space="preserve">&amp;0, </m:t>
-                </m:r>
-                <m:r>
-                  <w:rPr>
-                    <w:rFonts w:ascii="Cambria Math" w:eastAsiaTheme="minorEastAsia" w:hAnsi="Cambria Math" w:cstheme="majorBidi"/>
-                    <w:sz w:val="24"/>
-                    <w:szCs w:val="24"/>
-                  </w:rPr>
-                  <m:t xml:space="preserve">    </m:t>
-                </m:r>
-                <m:r>
-                  <w:rPr>
-                    <w:rFonts w:ascii="Cambria Math" w:eastAsiaTheme="minorEastAsia" w:hAnsi="Cambria Math" w:cstheme="majorBidi"/>
-                    <w:sz w:val="24"/>
-                    <w:szCs w:val="24"/>
-                  </w:rPr>
-                  <m:t>x=x'</m:t>
+                  <m:t>&amp;0,     x=x'</m:t>
                 </m:r>
               </m:e>
               <m:e>
@@ -21279,23 +21470,7 @@
                     <w:sz w:val="24"/>
                     <w:szCs w:val="24"/>
                   </w:rPr>
-                  <m:t>r,</m:t>
-                </m:r>
-                <m:r>
-                  <w:rPr>
-                    <w:rFonts w:ascii="Cambria Math" w:eastAsiaTheme="minorEastAsia" w:hAnsi="Cambria Math" w:cstheme="majorBidi"/>
-                    <w:sz w:val="24"/>
-                    <w:szCs w:val="24"/>
-                  </w:rPr>
-                  <m:t xml:space="preserve"> </m:t>
-                </m:r>
-                <m:r>
-                  <w:rPr>
-                    <w:rFonts w:ascii="Cambria Math" w:eastAsiaTheme="minorEastAsia" w:hAnsi="Cambria Math" w:cstheme="majorBidi"/>
-                    <w:sz w:val="24"/>
-                    <w:szCs w:val="24"/>
-                  </w:rPr>
-                  <m:t xml:space="preserve"> x,</m:t>
+                  <m:t>r,  x,</m:t>
                 </m:r>
                 <m:sSup>
                   <m:sSupPr>
@@ -21870,15 +22045,7 @@
             <w:sz w:val="24"/>
             <w:szCs w:val="24"/>
           </w:rPr>
-          <m:t>=</m:t>
-        </m:r>
-        <m:r>
-          <w:rPr>
-            <w:rFonts w:ascii="Latin Modern Math" w:eastAsiaTheme="minorEastAsia" w:hAnsi="Latin Modern Math" w:cstheme="majorBidi"/>
-            <w:sz w:val="24"/>
-            <w:szCs w:val="24"/>
-          </w:rPr>
-          <m:t>r+1</m:t>
+          <m:t>=r+1</m:t>
         </m:r>
       </m:oMath>
       <w:r>
@@ -22025,14 +22192,6 @@
           </m:sup>
         </m:sSup>
         <m:r>
-          <w:rPr>
-            <w:rFonts w:ascii="Latin Modern Math" w:eastAsiaTheme="minorEastAsia" w:hAnsi="Latin Modern Math" w:cstheme="majorBidi"/>
-            <w:sz w:val="24"/>
-            <w:szCs w:val="24"/>
-          </w:rPr>
-          <m:t>∈</m:t>
-        </m:r>
-        <m:r>
           <m:rPr>
             <m:scr m:val="script"/>
           </m:rPr>
@@ -22041,7 +22200,7 @@
             <w:sz w:val="24"/>
             <w:szCs w:val="24"/>
           </w:rPr>
-          <m:t>X</m:t>
+          <m:t>∈X</m:t>
         </m:r>
       </m:oMath>
       <w:r>
@@ -23230,7 +23389,7 @@
       <w:pPr>
         <w:bidi/>
         <w:rPr>
-          <w:rFonts w:asciiTheme="majorBidi" w:eastAsiaTheme="minorEastAsia" w:hAnsiTheme="majorBidi" w:cstheme="majorBidi" w:hint="cs"/>
+          <w:rFonts w:asciiTheme="majorBidi" w:eastAsiaTheme="minorEastAsia" w:hAnsiTheme="majorBidi" w:cstheme="majorBidi"/>
           <w:i/>
           <w:sz w:val="24"/>
           <w:szCs w:val="24"/>
@@ -23245,7 +23404,6 @@
           <w:szCs w:val="24"/>
           <w:rtl/>
         </w:rPr>
-        <w:lastRenderedPageBreak/>
         <w:t xml:space="preserve">כעת, לפי מה שנלמד בהרצאה, אם נגדיר גרף </w:t>
       </w:r>
       <m:oMath>
@@ -23466,15 +23624,7 @@
             <w:sz w:val="24"/>
             <w:szCs w:val="24"/>
           </w:rPr>
-          <m:t>&lt;r</m:t>
-        </m:r>
-        <m:r>
-          <w:rPr>
-            <w:rFonts w:ascii="Latin Modern Math" w:eastAsiaTheme="minorEastAsia" w:hAnsi="Latin Modern Math" w:cstheme="majorBidi"/>
-            <w:sz w:val="24"/>
-            <w:szCs w:val="24"/>
-          </w:rPr>
-          <m:t>}</m:t>
+          <m:t>&lt;r}</m:t>
         </m:r>
       </m:oMath>
       <w:r>
@@ -23504,7 +23654,29 @@
           <w:szCs w:val="24"/>
           <w:rtl/>
         </w:rPr>
-        <w:t xml:space="preserve"> רכיבי הקשירות יהיו הקלאסטרים. נותר להראות שרכיבי הקשירות של הגרף </w:t>
+        <w:t xml:space="preserve"> רכיבי הקשירות יהיו </w:t>
+      </w:r>
+      <w:proofErr w:type="spellStart"/>
+      <w:r>
+        <w:rPr>
+          <w:rFonts w:asciiTheme="majorBidi" w:eastAsiaTheme="minorEastAsia" w:hAnsiTheme="majorBidi" w:cstheme="majorBidi" w:hint="cs"/>
+          <w:i/>
+          <w:sz w:val="24"/>
+          <w:szCs w:val="24"/>
+          <w:rtl/>
+        </w:rPr>
+        <w:t>הקלאסטרים</w:t>
+      </w:r>
+      <w:proofErr w:type="spellEnd"/>
+      <w:r>
+        <w:rPr>
+          <w:rFonts w:asciiTheme="majorBidi" w:eastAsiaTheme="minorEastAsia" w:hAnsiTheme="majorBidi" w:cstheme="majorBidi" w:hint="cs"/>
+          <w:i/>
+          <w:sz w:val="24"/>
+          <w:szCs w:val="24"/>
+          <w:rtl/>
+        </w:rPr>
+        <w:t xml:space="preserve">. נותר להראות שרכיבי הקשירות של הגרף </w:t>
       </w:r>
       <m:oMath>
         <m:r>
@@ -24124,7 +24296,29 @@
           <w:szCs w:val="24"/>
           <w:rtl/>
         </w:rPr>
-        <w:t xml:space="preserve">כך למעשה הוכחנו שהאשכולים הם רכיבי הקשירות בגרף </w:t>
+        <w:t xml:space="preserve">כך למעשה הוכחנו </w:t>
+      </w:r>
+      <w:proofErr w:type="spellStart"/>
+      <w:r>
+        <w:rPr>
+          <w:rFonts w:asciiTheme="majorBidi" w:eastAsiaTheme="minorEastAsia" w:hAnsiTheme="majorBidi" w:cstheme="majorBidi" w:hint="cs"/>
+          <w:i/>
+          <w:sz w:val="24"/>
+          <w:szCs w:val="24"/>
+          <w:rtl/>
+        </w:rPr>
+        <w:t>שהאשכולים</w:t>
+      </w:r>
+      <w:proofErr w:type="spellEnd"/>
+      <w:r>
+        <w:rPr>
+          <w:rFonts w:asciiTheme="majorBidi" w:eastAsiaTheme="minorEastAsia" w:hAnsiTheme="majorBidi" w:cstheme="majorBidi" w:hint="cs"/>
+          <w:i/>
+          <w:sz w:val="24"/>
+          <w:szCs w:val="24"/>
+          <w:rtl/>
+        </w:rPr>
+        <w:t xml:space="preserve"> הם רכיבי הקשירות בגרף </w:t>
       </w:r>
       <w:r>
         <w:rPr>
@@ -24153,7 +24347,29 @@
           <w:szCs w:val="24"/>
           <w:rtl/>
         </w:rPr>
-        <w:t>כתוצאה מכך, ממה שנלמד בהרצאה, האשכולים שיב</w:t>
+        <w:t xml:space="preserve">כתוצאה מכך, ממה שנלמד בהרצאה, </w:t>
+      </w:r>
+      <w:proofErr w:type="spellStart"/>
+      <w:r>
+        <w:rPr>
+          <w:rFonts w:asciiTheme="majorBidi" w:eastAsiaTheme="minorEastAsia" w:hAnsiTheme="majorBidi" w:cstheme="majorBidi" w:hint="cs"/>
+          <w:i/>
+          <w:sz w:val="24"/>
+          <w:szCs w:val="24"/>
+          <w:rtl/>
+        </w:rPr>
+        <w:t>האשכולים</w:t>
+      </w:r>
+      <w:proofErr w:type="spellEnd"/>
+      <w:r>
+        <w:rPr>
+          <w:rFonts w:asciiTheme="majorBidi" w:eastAsiaTheme="minorEastAsia" w:hAnsiTheme="majorBidi" w:cstheme="majorBidi" w:hint="cs"/>
+          <w:i/>
+          <w:sz w:val="24"/>
+          <w:szCs w:val="24"/>
+          <w:rtl/>
+        </w:rPr>
+        <w:t xml:space="preserve"> שיב</w:t>
       </w:r>
       <w:r>
         <w:rPr>

</xml_diff>